<commit_message>
The architecture of computing systems Update. Added the final test synthesis.
</commit_message>
<xml_diff>
--- a/Year1/Semester1/The architecture of computing systems/ASC_FinalTest_Synthesis.docx
+++ b/Year1/Semester1/The architecture of computing systems/ASC_FinalTest_Synthesis.docx
@@ -87,6 +87,15 @@
         <w:t>Cuprins</w:t>
       </w:r>
       <w:proofErr w:type="spellEnd"/>
+      <w:r>
+        <w:rPr>
+          <w:b/>
+          <w:bCs/>
+          <w:sz w:val="28"/>
+          <w:szCs w:val="28"/>
+        </w:rPr>
+        <w:t>:</w:t>
+      </w:r>
     </w:p>
     <w:p>
       <w:pPr>
@@ -189,6 +198,38 @@
           <w:sz w:val="28"/>
           <w:szCs w:val="28"/>
         </w:rPr>
+        <w:t xml:space="preserve"> (</w:t>
+      </w:r>
+      <w:proofErr w:type="spellStart"/>
+      <w:r>
+        <w:rPr>
+          <w:rFonts w:asciiTheme="minorHAnsi" w:hAnsiTheme="minorHAnsi" w:cstheme="minorHAnsi"/>
+          <w:b/>
+          <w:bCs/>
+          <w:sz w:val="28"/>
+          <w:szCs w:val="28"/>
+        </w:rPr>
+        <w:t>Personalitati</w:t>
+      </w:r>
+      <w:proofErr w:type="spellEnd"/>
+      <w:r>
+        <w:rPr>
+          <w:rFonts w:asciiTheme="minorHAnsi" w:hAnsiTheme="minorHAnsi" w:cstheme="minorHAnsi"/>
+          <w:b/>
+          <w:bCs/>
+          <w:sz w:val="28"/>
+          <w:szCs w:val="28"/>
+        </w:rPr>
+        <w:t>)</w:t>
+      </w:r>
+      <w:r>
+        <w:rPr>
+          <w:rFonts w:asciiTheme="minorHAnsi" w:hAnsiTheme="minorHAnsi" w:cstheme="minorHAnsi"/>
+          <w:b/>
+          <w:bCs/>
+          <w:sz w:val="28"/>
+          <w:szCs w:val="28"/>
+        </w:rPr>
         <w:t xml:space="preserve"> pg.1</w:t>
       </w:r>
     </w:p>
@@ -323,7 +364,17 @@
           <w:sz w:val="28"/>
           <w:szCs w:val="28"/>
         </w:rPr>
-        <w:t>Circuit combinational pg.7</w:t>
+        <w:t>Circuit combinational pg.</w:t>
+      </w:r>
+      <w:r>
+        <w:rPr>
+          <w:rFonts w:asciiTheme="minorHAnsi" w:hAnsiTheme="minorHAnsi" w:cstheme="minorHAnsi"/>
+          <w:b/>
+          <w:bCs/>
+          <w:sz w:val="28"/>
+          <w:szCs w:val="28"/>
+        </w:rPr>
+        <w:t>7</w:t>
       </w:r>
     </w:p>
     <w:p>
@@ -371,68 +422,244 @@
           <w:sz w:val="28"/>
           <w:szCs w:val="28"/>
         </w:rPr>
-        <w:t xml:space="preserve"> pg.8</w:t>
-      </w:r>
-    </w:p>
-    <w:p>
-      <w:pPr>
-        <w:rPr>
-          <w:b/>
-          <w:bCs/>
-          <w:sz w:val="28"/>
-          <w:szCs w:val="28"/>
-        </w:rPr>
-      </w:pPr>
-    </w:p>
-    <w:p>
-      <w:pPr>
-        <w:rPr>
-          <w:b/>
-          <w:bCs/>
-          <w:sz w:val="28"/>
-          <w:szCs w:val="28"/>
-        </w:rPr>
-      </w:pPr>
-    </w:p>
-    <w:p>
-      <w:pPr>
-        <w:rPr>
-          <w:b/>
-          <w:bCs/>
-          <w:sz w:val="28"/>
-          <w:szCs w:val="28"/>
-        </w:rPr>
-      </w:pPr>
-    </w:p>
-    <w:p>
-      <w:pPr>
-        <w:rPr>
-          <w:b/>
-          <w:bCs/>
-          <w:sz w:val="28"/>
-          <w:szCs w:val="28"/>
-        </w:rPr>
-      </w:pPr>
-    </w:p>
-    <w:p>
-      <w:pPr>
-        <w:rPr>
-          <w:b/>
-          <w:bCs/>
-          <w:sz w:val="28"/>
-          <w:szCs w:val="28"/>
-        </w:rPr>
-      </w:pPr>
-    </w:p>
-    <w:p>
-      <w:pPr>
-        <w:rPr>
-          <w:b/>
-          <w:bCs/>
-          <w:sz w:val="28"/>
-          <w:szCs w:val="28"/>
-        </w:rPr>
-      </w:pPr>
+        <w:t xml:space="preserve"> pg.</w:t>
+      </w:r>
+      <w:r>
+        <w:rPr>
+          <w:rFonts w:asciiTheme="minorHAnsi" w:hAnsiTheme="minorHAnsi" w:cstheme="minorHAnsi"/>
+          <w:b/>
+          <w:bCs/>
+          <w:sz w:val="28"/>
+          <w:szCs w:val="28"/>
+        </w:rPr>
+        <w:t>9</w:t>
+      </w:r>
+    </w:p>
+    <w:p>
+      <w:pPr>
+        <w:pStyle w:val="Default"/>
+        <w:numPr>
+          <w:ilvl w:val="0"/>
+          <w:numId w:val="1"/>
+        </w:numPr>
+        <w:rPr>
+          <w:rFonts w:asciiTheme="minorHAnsi" w:hAnsiTheme="minorHAnsi" w:cstheme="minorHAnsi"/>
+          <w:b/>
+          <w:bCs/>
+          <w:sz w:val="28"/>
+          <w:szCs w:val="28"/>
+        </w:rPr>
+      </w:pPr>
+      <w:proofErr w:type="spellStart"/>
+      <w:r>
+        <w:rPr>
+          <w:rFonts w:asciiTheme="minorHAnsi" w:hAnsiTheme="minorHAnsi" w:cstheme="minorHAnsi"/>
+          <w:b/>
+          <w:bCs/>
+          <w:sz w:val="28"/>
+          <w:szCs w:val="28"/>
+        </w:rPr>
+        <w:t>Inmultire</w:t>
+      </w:r>
+      <w:proofErr w:type="spellEnd"/>
+      <w:r>
+        <w:rPr>
+          <w:rFonts w:asciiTheme="minorHAnsi" w:hAnsiTheme="minorHAnsi" w:cstheme="minorHAnsi"/>
+          <w:b/>
+          <w:bCs/>
+          <w:sz w:val="28"/>
+          <w:szCs w:val="28"/>
+        </w:rPr>
+        <w:t xml:space="preserve"> pg.10</w:t>
+      </w:r>
+    </w:p>
+    <w:p>
+      <w:pPr>
+        <w:pStyle w:val="Default"/>
+        <w:numPr>
+          <w:ilvl w:val="0"/>
+          <w:numId w:val="1"/>
+        </w:numPr>
+        <w:rPr>
+          <w:rFonts w:asciiTheme="minorHAnsi" w:hAnsiTheme="minorHAnsi" w:cstheme="minorHAnsi"/>
+          <w:b/>
+          <w:bCs/>
+          <w:sz w:val="28"/>
+          <w:szCs w:val="28"/>
+        </w:rPr>
+      </w:pPr>
+      <w:r>
+        <w:rPr>
+          <w:rFonts w:asciiTheme="minorHAnsi" w:hAnsiTheme="minorHAnsi" w:cstheme="minorHAnsi"/>
+          <w:b/>
+          <w:bCs/>
+          <w:sz w:val="28"/>
+          <w:szCs w:val="28"/>
+        </w:rPr>
+        <w:t>FP pg.12</w:t>
+      </w:r>
+    </w:p>
+    <w:p>
+      <w:pPr>
+        <w:pStyle w:val="Default"/>
+        <w:numPr>
+          <w:ilvl w:val="0"/>
+          <w:numId w:val="1"/>
+        </w:numPr>
+        <w:rPr>
+          <w:rFonts w:asciiTheme="minorHAnsi" w:hAnsiTheme="minorHAnsi" w:cstheme="minorHAnsi"/>
+          <w:b/>
+          <w:bCs/>
+          <w:sz w:val="28"/>
+          <w:szCs w:val="28"/>
+        </w:rPr>
+      </w:pPr>
+      <w:r>
+        <w:rPr>
+          <w:rFonts w:asciiTheme="minorHAnsi" w:hAnsiTheme="minorHAnsi" w:cstheme="minorHAnsi"/>
+          <w:b/>
+          <w:bCs/>
+          <w:sz w:val="28"/>
+          <w:szCs w:val="28"/>
+        </w:rPr>
+        <w:t>CPU pg. 13</w:t>
+      </w:r>
+    </w:p>
+    <w:p>
+      <w:pPr>
+        <w:pStyle w:val="ListParagraph"/>
+        <w:numPr>
+          <w:ilvl w:val="0"/>
+          <w:numId w:val="1"/>
+        </w:numPr>
+        <w:rPr>
+          <w:b/>
+          <w:bCs/>
+          <w:sz w:val="28"/>
+          <w:szCs w:val="28"/>
+        </w:rPr>
+      </w:pPr>
+      <w:r>
+        <w:rPr>
+          <w:b/>
+          <w:bCs/>
+          <w:sz w:val="28"/>
+          <w:szCs w:val="28"/>
+        </w:rPr>
+        <w:t>Pipeline pg.17</w:t>
+      </w:r>
+    </w:p>
+    <w:p>
+      <w:pPr>
+        <w:pStyle w:val="ListParagraph"/>
+        <w:numPr>
+          <w:ilvl w:val="0"/>
+          <w:numId w:val="1"/>
+        </w:numPr>
+        <w:rPr>
+          <w:b/>
+          <w:bCs/>
+          <w:sz w:val="28"/>
+          <w:szCs w:val="28"/>
+        </w:rPr>
+      </w:pPr>
+      <w:r>
+        <w:rPr>
+          <w:b/>
+          <w:bCs/>
+          <w:sz w:val="28"/>
+          <w:szCs w:val="28"/>
+        </w:rPr>
+        <w:t xml:space="preserve"> </w:t>
+      </w:r>
+      <w:proofErr w:type="spellStart"/>
+      <w:r>
+        <w:rPr>
+          <w:b/>
+          <w:bCs/>
+          <w:sz w:val="28"/>
+          <w:szCs w:val="28"/>
+        </w:rPr>
+        <w:t>Ierarhizare</w:t>
+      </w:r>
+      <w:proofErr w:type="spellEnd"/>
+      <w:r>
+        <w:rPr>
+          <w:b/>
+          <w:bCs/>
+          <w:sz w:val="28"/>
+          <w:szCs w:val="28"/>
+        </w:rPr>
+        <w:t xml:space="preserve"> </w:t>
+      </w:r>
+      <w:proofErr w:type="spellStart"/>
+      <w:r>
+        <w:rPr>
+          <w:b/>
+          <w:bCs/>
+          <w:sz w:val="28"/>
+          <w:szCs w:val="28"/>
+        </w:rPr>
+        <w:t>memorie</w:t>
+      </w:r>
+      <w:proofErr w:type="spellEnd"/>
+      <w:r>
+        <w:rPr>
+          <w:b/>
+          <w:bCs/>
+          <w:sz w:val="28"/>
+          <w:szCs w:val="28"/>
+        </w:rPr>
+        <w:t xml:space="preserve"> pg.19</w:t>
+      </w:r>
+    </w:p>
+    <w:p>
+      <w:pPr>
+        <w:pStyle w:val="ListParagraph"/>
+        <w:numPr>
+          <w:ilvl w:val="0"/>
+          <w:numId w:val="1"/>
+        </w:numPr>
+        <w:rPr>
+          <w:b/>
+          <w:bCs/>
+          <w:sz w:val="28"/>
+          <w:szCs w:val="28"/>
+        </w:rPr>
+      </w:pPr>
+      <w:r>
+        <w:rPr>
+          <w:b/>
+          <w:bCs/>
+          <w:sz w:val="28"/>
+          <w:szCs w:val="28"/>
+        </w:rPr>
+        <w:t xml:space="preserve"> GPU pg.20</w:t>
+      </w:r>
+    </w:p>
+    <w:p>
+      <w:pPr>
+        <w:pStyle w:val="ListParagraph"/>
+        <w:numPr>
+          <w:ilvl w:val="0"/>
+          <w:numId w:val="1"/>
+        </w:numPr>
+        <w:rPr>
+          <w:b/>
+          <w:bCs/>
+          <w:sz w:val="28"/>
+          <w:szCs w:val="28"/>
+        </w:rPr>
+      </w:pPr>
+      <w:r>
+        <w:rPr>
+          <w:b/>
+          <w:bCs/>
+          <w:sz w:val="28"/>
+          <w:szCs w:val="28"/>
+        </w:rPr>
+        <w:t xml:space="preserve"> 8 Great Ideas pg.23</w:t>
+      </w:r>
     </w:p>
     <w:p>
       <w:pPr>
@@ -2645,7 +2872,6 @@
           <w:sz w:val="24"/>
           <w:szCs w:val="24"/>
         </w:rPr>
-        <w:lastRenderedPageBreak/>
         <w:t>•</w:t>
       </w:r>
       <w:r>
@@ -2783,6 +3009,7 @@
           <w:sz w:val="24"/>
           <w:szCs w:val="24"/>
         </w:rPr>
+        <w:lastRenderedPageBreak/>
         <w:t>pași</w:t>
       </w:r>
       <w:proofErr w:type="spellEnd"/>
@@ -4659,167 +4886,167 @@
           <w:sz w:val="24"/>
           <w:szCs w:val="24"/>
         </w:rPr>
+        <w:t>•</w:t>
+      </w:r>
+      <w:r>
+        <w:rPr>
+          <w:sz w:val="24"/>
+          <w:szCs w:val="24"/>
+        </w:rPr>
+        <w:tab/>
+      </w:r>
+      <w:proofErr w:type="spellStart"/>
+      <w:r>
+        <w:rPr>
+          <w:sz w:val="24"/>
+          <w:szCs w:val="24"/>
+        </w:rPr>
+        <w:t>îmbunătățește</w:t>
+      </w:r>
+      <w:proofErr w:type="spellEnd"/>
+      <w:r>
+        <w:rPr>
+          <w:sz w:val="24"/>
+          <w:szCs w:val="24"/>
+        </w:rPr>
+        <w:t xml:space="preserve"> ENIAC </w:t>
+      </w:r>
+      <w:proofErr w:type="spellStart"/>
+      <w:r>
+        <w:rPr>
+          <w:sz w:val="24"/>
+          <w:szCs w:val="24"/>
+        </w:rPr>
+        <w:t>ajutând</w:t>
+      </w:r>
+      <w:proofErr w:type="spellEnd"/>
+      <w:r>
+        <w:rPr>
+          <w:sz w:val="24"/>
+          <w:szCs w:val="24"/>
+        </w:rPr>
+        <w:t xml:space="preserve"> la </w:t>
+      </w:r>
+      <w:proofErr w:type="spellStart"/>
+      <w:r>
+        <w:rPr>
+          <w:sz w:val="24"/>
+          <w:szCs w:val="24"/>
+        </w:rPr>
+        <w:t>crearea</w:t>
+      </w:r>
+      <w:proofErr w:type="spellEnd"/>
+      <w:r>
+        <w:rPr>
+          <w:sz w:val="24"/>
+          <w:szCs w:val="24"/>
+        </w:rPr>
+        <w:t xml:space="preserve"> EDVAC (Electronic Discrete Variable Automatic Computer), </w:t>
+      </w:r>
+      <w:proofErr w:type="spellStart"/>
+      <w:r>
+        <w:rPr>
+          <w:sz w:val="24"/>
+          <w:szCs w:val="24"/>
+        </w:rPr>
+        <w:t>sistemul</w:t>
+      </w:r>
+      <w:proofErr w:type="spellEnd"/>
+      <w:r>
+        <w:rPr>
+          <w:sz w:val="24"/>
+          <w:szCs w:val="24"/>
+        </w:rPr>
+        <w:t xml:space="preserve"> </w:t>
+      </w:r>
+      <w:proofErr w:type="spellStart"/>
+      <w:r>
+        <w:rPr>
+          <w:sz w:val="24"/>
+          <w:szCs w:val="24"/>
+        </w:rPr>
+        <w:t>este</w:t>
+      </w:r>
+      <w:proofErr w:type="spellEnd"/>
+      <w:r>
+        <w:rPr>
+          <w:sz w:val="24"/>
+          <w:szCs w:val="24"/>
+        </w:rPr>
+        <w:t xml:space="preserve"> </w:t>
+      </w:r>
+      <w:proofErr w:type="spellStart"/>
+      <w:r>
+        <w:rPr>
+          <w:sz w:val="24"/>
+          <w:szCs w:val="24"/>
+        </w:rPr>
+        <w:t>binar</w:t>
+      </w:r>
+      <w:proofErr w:type="spellEnd"/>
+      <w:r>
+        <w:rPr>
+          <w:sz w:val="24"/>
+          <w:szCs w:val="24"/>
+        </w:rPr>
+        <w:t xml:space="preserve"> </w:t>
+      </w:r>
+      <w:proofErr w:type="spellStart"/>
+      <w:r>
+        <w:rPr>
+          <w:sz w:val="24"/>
+          <w:szCs w:val="24"/>
+        </w:rPr>
+        <w:t>și</w:t>
+      </w:r>
+      <w:proofErr w:type="spellEnd"/>
+      <w:r>
+        <w:rPr>
+          <w:sz w:val="24"/>
+          <w:szCs w:val="24"/>
+        </w:rPr>
+        <w:t xml:space="preserve"> are </w:t>
+      </w:r>
+      <w:proofErr w:type="spellStart"/>
+      <w:r>
+        <w:rPr>
+          <w:sz w:val="24"/>
+          <w:szCs w:val="24"/>
+        </w:rPr>
+        <w:t>programe</w:t>
+      </w:r>
+      <w:proofErr w:type="spellEnd"/>
+      <w:r>
+        <w:rPr>
+          <w:sz w:val="24"/>
+          <w:szCs w:val="24"/>
+        </w:rPr>
+        <w:t xml:space="preserve"> </w:t>
+      </w:r>
+      <w:proofErr w:type="spellStart"/>
+      <w:r>
+        <w:rPr>
+          <w:sz w:val="24"/>
+          <w:szCs w:val="24"/>
+        </w:rPr>
+        <w:t>stocate</w:t>
+      </w:r>
+      <w:proofErr w:type="spellEnd"/>
+    </w:p>
+    <w:p>
+      <w:pPr>
+        <w:ind w:firstLine="720"/>
+        <w:rPr>
+          <w:sz w:val="24"/>
+          <w:szCs w:val="24"/>
+        </w:rPr>
+      </w:pPr>
+      <w:r>
+        <w:rPr>
+          <w:sz w:val="24"/>
+          <w:szCs w:val="24"/>
+        </w:rPr>
         <w:lastRenderedPageBreak/>
-        <w:t>•</w:t>
-      </w:r>
-      <w:r>
-        <w:rPr>
-          <w:sz w:val="24"/>
-          <w:szCs w:val="24"/>
-        </w:rPr>
-        <w:tab/>
-      </w:r>
-      <w:proofErr w:type="spellStart"/>
-      <w:r>
-        <w:rPr>
-          <w:sz w:val="24"/>
-          <w:szCs w:val="24"/>
-        </w:rPr>
-        <w:t>îmbunătățește</w:t>
-      </w:r>
-      <w:proofErr w:type="spellEnd"/>
-      <w:r>
-        <w:rPr>
-          <w:sz w:val="24"/>
-          <w:szCs w:val="24"/>
-        </w:rPr>
-        <w:t xml:space="preserve"> ENIAC </w:t>
-      </w:r>
-      <w:proofErr w:type="spellStart"/>
-      <w:r>
-        <w:rPr>
-          <w:sz w:val="24"/>
-          <w:szCs w:val="24"/>
-        </w:rPr>
-        <w:t>ajutând</w:t>
-      </w:r>
-      <w:proofErr w:type="spellEnd"/>
-      <w:r>
-        <w:rPr>
-          <w:sz w:val="24"/>
-          <w:szCs w:val="24"/>
-        </w:rPr>
-        <w:t xml:space="preserve"> la </w:t>
-      </w:r>
-      <w:proofErr w:type="spellStart"/>
-      <w:r>
-        <w:rPr>
-          <w:sz w:val="24"/>
-          <w:szCs w:val="24"/>
-        </w:rPr>
-        <w:t>crearea</w:t>
-      </w:r>
-      <w:proofErr w:type="spellEnd"/>
-      <w:r>
-        <w:rPr>
-          <w:sz w:val="24"/>
-          <w:szCs w:val="24"/>
-        </w:rPr>
-        <w:t xml:space="preserve"> EDVAC (Electronic Discrete Variable Automatic Computer), </w:t>
-      </w:r>
-      <w:proofErr w:type="spellStart"/>
-      <w:r>
-        <w:rPr>
-          <w:sz w:val="24"/>
-          <w:szCs w:val="24"/>
-        </w:rPr>
-        <w:t>sistemul</w:t>
-      </w:r>
-      <w:proofErr w:type="spellEnd"/>
-      <w:r>
-        <w:rPr>
-          <w:sz w:val="24"/>
-          <w:szCs w:val="24"/>
-        </w:rPr>
-        <w:t xml:space="preserve"> </w:t>
-      </w:r>
-      <w:proofErr w:type="spellStart"/>
-      <w:r>
-        <w:rPr>
-          <w:sz w:val="24"/>
-          <w:szCs w:val="24"/>
-        </w:rPr>
-        <w:t>este</w:t>
-      </w:r>
-      <w:proofErr w:type="spellEnd"/>
-      <w:r>
-        <w:rPr>
-          <w:sz w:val="24"/>
-          <w:szCs w:val="24"/>
-        </w:rPr>
-        <w:t xml:space="preserve"> </w:t>
-      </w:r>
-      <w:proofErr w:type="spellStart"/>
-      <w:r>
-        <w:rPr>
-          <w:sz w:val="24"/>
-          <w:szCs w:val="24"/>
-        </w:rPr>
-        <w:t>binar</w:t>
-      </w:r>
-      <w:proofErr w:type="spellEnd"/>
-      <w:r>
-        <w:rPr>
-          <w:sz w:val="24"/>
-          <w:szCs w:val="24"/>
-        </w:rPr>
-        <w:t xml:space="preserve"> </w:t>
-      </w:r>
-      <w:proofErr w:type="spellStart"/>
-      <w:r>
-        <w:rPr>
-          <w:sz w:val="24"/>
-          <w:szCs w:val="24"/>
-        </w:rPr>
-        <w:t>și</w:t>
-      </w:r>
-      <w:proofErr w:type="spellEnd"/>
-      <w:r>
-        <w:rPr>
-          <w:sz w:val="24"/>
-          <w:szCs w:val="24"/>
-        </w:rPr>
-        <w:t xml:space="preserve"> are </w:t>
-      </w:r>
-      <w:proofErr w:type="spellStart"/>
-      <w:r>
-        <w:rPr>
-          <w:sz w:val="24"/>
-          <w:szCs w:val="24"/>
-        </w:rPr>
-        <w:t>programe</w:t>
-      </w:r>
-      <w:proofErr w:type="spellEnd"/>
-      <w:r>
-        <w:rPr>
-          <w:sz w:val="24"/>
-          <w:szCs w:val="24"/>
-        </w:rPr>
-        <w:t xml:space="preserve"> </w:t>
-      </w:r>
-      <w:proofErr w:type="spellStart"/>
-      <w:r>
-        <w:rPr>
-          <w:sz w:val="24"/>
-          <w:szCs w:val="24"/>
-        </w:rPr>
-        <w:t>stocate</w:t>
-      </w:r>
-      <w:proofErr w:type="spellEnd"/>
-    </w:p>
-    <w:p>
-      <w:pPr>
-        <w:ind w:firstLine="720"/>
-        <w:rPr>
-          <w:sz w:val="24"/>
-          <w:szCs w:val="24"/>
-        </w:rPr>
-      </w:pPr>
-      <w:r>
-        <w:rPr>
-          <w:sz w:val="24"/>
-          <w:szCs w:val="24"/>
-        </w:rPr>
         <w:t>•</w:t>
       </w:r>
       <w:r>
@@ -5788,35 +6015,15 @@
           </wp:inline>
         </w:drawing>
       </w:r>
-    </w:p>
-    <w:p>
-      <w:pPr>
-        <w:rPr>
-          <w:b/>
-          <w:bCs/>
-          <w:sz w:val="24"/>
-          <w:szCs w:val="24"/>
-        </w:rPr>
-      </w:pPr>
-    </w:p>
-    <w:p>
-      <w:pPr>
-        <w:rPr>
-          <w:b/>
-          <w:bCs/>
-          <w:sz w:val="24"/>
-          <w:szCs w:val="24"/>
-        </w:rPr>
-      </w:pPr>
       <w:r>
         <w:rPr>
           <w:noProof/>
         </w:rPr>
         <w:drawing>
-          <wp:inline distT="0" distB="0" distL="0" distR="0" wp14:anchorId="07FFED02" wp14:editId="102F316C">
-            <wp:extent cx="5943600" cy="2237740"/>
-            <wp:effectExtent l="0" t="0" r="0" b="0"/>
-            <wp:docPr id="7" name="Picture 7"/>
+          <wp:inline distT="0" distB="0" distL="0" distR="0" wp14:anchorId="458CCACC" wp14:editId="3AA4D063">
+            <wp:extent cx="4983480" cy="3237664"/>
+            <wp:effectExtent l="0" t="0" r="7620" b="1270"/>
+            <wp:docPr id="21" name="Picture 21"/>
             <wp:cNvGraphicFramePr>
               <a:graphicFrameLocks xmlns:a="http://schemas.openxmlformats.org/drawingml/2006/main" noChangeAspect="1"/>
             </wp:cNvGraphicFramePr>
@@ -5836,7 +6043,7 @@
                   <pic:spPr>
                     <a:xfrm>
                       <a:off x="0" y="0"/>
-                      <a:ext cx="5943600" cy="2237740"/>
+                      <a:ext cx="5020863" cy="3261951"/>
                     </a:xfrm>
                     <a:prstGeom prst="rect">
                       <a:avLst/>
@@ -5847,35 +6054,6 @@
             </a:graphic>
           </wp:inline>
         </w:drawing>
-      </w:r>
-    </w:p>
-    <w:p>
-      <w:pPr>
-        <w:rPr>
-          <w:b/>
-          <w:bCs/>
-          <w:sz w:val="24"/>
-          <w:szCs w:val="24"/>
-        </w:rPr>
-      </w:pPr>
-    </w:p>
-    <w:p>
-      <w:pPr>
-        <w:rPr>
-          <w:b/>
-          <w:bCs/>
-          <w:sz w:val="24"/>
-          <w:szCs w:val="24"/>
-        </w:rPr>
-      </w:pPr>
-      <w:r>
-        <w:rPr>
-          <w:b/>
-          <w:bCs/>
-          <w:sz w:val="24"/>
-          <w:szCs w:val="24"/>
-        </w:rPr>
-        <w:tab/>
       </w:r>
       <w:r>
         <w:rPr>
@@ -5920,34 +6098,6 @@
     </w:p>
     <w:p>
       <w:pPr>
-        <w:rPr>
-          <w:b/>
-          <w:bCs/>
-          <w:sz w:val="24"/>
-          <w:szCs w:val="24"/>
-        </w:rPr>
-      </w:pPr>
-    </w:p>
-    <w:p>
-      <w:pPr>
-        <w:ind w:firstLine="720"/>
-        <w:rPr>
-          <w:sz w:val="24"/>
-          <w:szCs w:val="24"/>
-        </w:rPr>
-      </w:pPr>
-    </w:p>
-    <w:p>
-      <w:pPr>
-        <w:ind w:firstLine="720"/>
-        <w:rPr>
-          <w:sz w:val="24"/>
-          <w:szCs w:val="24"/>
-        </w:rPr>
-      </w:pPr>
-    </w:p>
-    <w:p>
-      <w:pPr>
         <w:ind w:firstLine="720"/>
         <w:rPr>
           <w:b/>
@@ -5967,7 +6117,6 @@
           <w:szCs w:val="21"/>
           <w:shd w:val="clear" w:color="auto" w:fill="FFFFFF"/>
         </w:rPr>
-        <w:lastRenderedPageBreak/>
         <w:t>Distanța</w:t>
       </w:r>
       <w:proofErr w:type="spellEnd"/>
@@ -6384,8 +6533,10 @@
     </w:p>
     <w:p>
       <w:pPr>
-        <w:ind w:left="2160" w:firstLine="720"/>
-        <w:rPr>
+        <w:jc w:val="center"/>
+        <w:rPr>
+          <w:b/>
+          <w:bCs/>
           <w:sz w:val="24"/>
           <w:szCs w:val="24"/>
         </w:rPr>
@@ -6395,10 +6546,10 @@
           <w:noProof/>
         </w:rPr>
         <w:drawing>
-          <wp:inline distT="0" distB="0" distL="0" distR="0" wp14:anchorId="2110D432" wp14:editId="019AEDD0">
-            <wp:extent cx="2419350" cy="304800"/>
-            <wp:effectExtent l="0" t="0" r="0" b="0"/>
-            <wp:docPr id="10" name="Picture 10"/>
+          <wp:inline distT="0" distB="0" distL="0" distR="0" wp14:anchorId="16E76B6E" wp14:editId="44F8F10C">
+            <wp:extent cx="4829175" cy="2657475"/>
+            <wp:effectExtent l="0" t="0" r="9525" b="9525"/>
+            <wp:docPr id="22" name="Picture 22"/>
             <wp:cNvGraphicFramePr>
               <a:graphicFrameLocks xmlns:a="http://schemas.openxmlformats.org/drawingml/2006/main" noChangeAspect="1"/>
             </wp:cNvGraphicFramePr>
@@ -6418,7 +6569,7 @@
                   <pic:spPr>
                     <a:xfrm>
                       <a:off x="0" y="0"/>
-                      <a:ext cx="2419350" cy="304800"/>
+                      <a:ext cx="4829175" cy="2657475"/>
                     </a:xfrm>
                     <a:prstGeom prst="rect">
                       <a:avLst/>
@@ -6439,25 +6590,15 @@
           <w:szCs w:val="24"/>
         </w:rPr>
       </w:pPr>
-    </w:p>
-    <w:p>
-      <w:pPr>
-        <w:jc w:val="center"/>
-        <w:rPr>
-          <w:sz w:val="24"/>
-          <w:szCs w:val="24"/>
-        </w:rPr>
-      </w:pPr>
       <w:r>
         <w:rPr>
           <w:noProof/>
         </w:rPr>
-        <w:lastRenderedPageBreak/>
         <w:drawing>
-          <wp:inline distT="0" distB="0" distL="0" distR="0" wp14:anchorId="57F05F64" wp14:editId="5C242F22">
-            <wp:extent cx="5943600" cy="4272915"/>
+          <wp:inline distT="0" distB="0" distL="0" distR="0" wp14:anchorId="2110D432" wp14:editId="019AEDD0">
+            <wp:extent cx="2419350" cy="304800"/>
             <wp:effectExtent l="0" t="0" r="0" b="0"/>
-            <wp:docPr id="11" name="Picture 11"/>
+            <wp:docPr id="10" name="Picture 10"/>
             <wp:cNvGraphicFramePr>
               <a:graphicFrameLocks xmlns:a="http://schemas.openxmlformats.org/drawingml/2006/main" noChangeAspect="1"/>
             </wp:cNvGraphicFramePr>
@@ -6477,7 +6618,7 @@
                   <pic:spPr>
                     <a:xfrm>
                       <a:off x="0" y="0"/>
-                      <a:ext cx="5943600" cy="4272915"/>
+                      <a:ext cx="2419350" cy="304800"/>
                     </a:xfrm>
                     <a:prstGeom prst="rect">
                       <a:avLst/>
@@ -6492,30 +6633,22 @@
     </w:p>
     <w:p>
       <w:pPr>
-        <w:ind w:firstLine="720"/>
-        <w:rPr>
-          <w:sz w:val="28"/>
-          <w:szCs w:val="28"/>
-        </w:rPr>
-      </w:pPr>
-    </w:p>
-    <w:p>
-      <w:pPr>
-        <w:ind w:firstLine="720"/>
-        <w:rPr>
-          <w:sz w:val="28"/>
-          <w:szCs w:val="28"/>
+        <w:ind w:left="2160" w:firstLine="720"/>
+        <w:rPr>
+          <w:sz w:val="24"/>
+          <w:szCs w:val="24"/>
         </w:rPr>
       </w:pPr>
       <w:r>
         <w:rPr>
           <w:noProof/>
         </w:rPr>
+        <w:lastRenderedPageBreak/>
         <w:drawing>
-          <wp:inline distT="0" distB="0" distL="0" distR="0" wp14:anchorId="4488BA62" wp14:editId="2B1D69A9">
-            <wp:extent cx="5049222" cy="3276600"/>
-            <wp:effectExtent l="0" t="0" r="0" b="0"/>
-            <wp:docPr id="12" name="Picture 12"/>
+          <wp:inline distT="0" distB="0" distL="0" distR="0" wp14:anchorId="0AD62E32" wp14:editId="6FD70D6F">
+            <wp:extent cx="2943225" cy="390525"/>
+            <wp:effectExtent l="0" t="0" r="9525" b="9525"/>
+            <wp:docPr id="43" name="Picture 43"/>
             <wp:cNvGraphicFramePr>
               <a:graphicFrameLocks xmlns:a="http://schemas.openxmlformats.org/drawingml/2006/main" noChangeAspect="1"/>
             </wp:cNvGraphicFramePr>
@@ -6535,7 +6668,7 @@
                   <pic:spPr>
                     <a:xfrm>
                       <a:off x="0" y="0"/>
-                      <a:ext cx="5050067" cy="3277148"/>
+                      <a:ext cx="2943225" cy="390525"/>
                     </a:xfrm>
                     <a:prstGeom prst="rect">
                       <a:avLst/>
@@ -6550,21 +6683,30 @@
     </w:p>
     <w:p>
       <w:pPr>
-        <w:rPr>
-          <w:sz w:val="28"/>
-          <w:szCs w:val="28"/>
+        <w:ind w:left="2160" w:firstLine="720"/>
+        <w:rPr>
+          <w:sz w:val="24"/>
+          <w:szCs w:val="24"/>
+        </w:rPr>
+      </w:pPr>
+    </w:p>
+    <w:p>
+      <w:pPr>
+        <w:jc w:val="center"/>
+        <w:rPr>
+          <w:sz w:val="24"/>
+          <w:szCs w:val="24"/>
         </w:rPr>
       </w:pPr>
       <w:r>
         <w:rPr>
           <w:noProof/>
         </w:rPr>
-        <w:lastRenderedPageBreak/>
         <w:drawing>
-          <wp:inline distT="0" distB="0" distL="0" distR="0" wp14:anchorId="5B52D7EF" wp14:editId="341975A8">
-            <wp:extent cx="5943600" cy="4043045"/>
+          <wp:inline distT="0" distB="0" distL="0" distR="0" wp14:anchorId="57F05F64" wp14:editId="5C242F22">
+            <wp:extent cx="5943600" cy="4272915"/>
             <wp:effectExtent l="0" t="0" r="0" b="0"/>
-            <wp:docPr id="13" name="Picture 13"/>
+            <wp:docPr id="11" name="Picture 11"/>
             <wp:cNvGraphicFramePr>
               <a:graphicFrameLocks xmlns:a="http://schemas.openxmlformats.org/drawingml/2006/main" noChangeAspect="1"/>
             </wp:cNvGraphicFramePr>
@@ -6584,7 +6726,7 @@
                   <pic:spPr>
                     <a:xfrm>
                       <a:off x="0" y="0"/>
-                      <a:ext cx="5943600" cy="4043045"/>
+                      <a:ext cx="5943600" cy="4272915"/>
                     </a:xfrm>
                     <a:prstGeom prst="rect">
                       <a:avLst/>
@@ -6599,124 +6741,30 @@
     </w:p>
     <w:p>
       <w:pPr>
-        <w:rPr>
-          <w:color w:val="FF0000"/>
-          <w:sz w:val="36"/>
-          <w:szCs w:val="36"/>
-        </w:rPr>
-      </w:pPr>
-      <w:proofErr w:type="spellStart"/>
-      <w:r>
-        <w:rPr>
-          <w:color w:val="FF0000"/>
-          <w:sz w:val="36"/>
-          <w:szCs w:val="36"/>
-        </w:rPr>
-        <w:t>un</w:t>
-      </w:r>
-      <w:proofErr w:type="spellEnd"/>
-      <w:r>
-        <w:rPr>
-          <w:color w:val="FF0000"/>
-          <w:sz w:val="36"/>
-          <w:szCs w:val="36"/>
-        </w:rPr>
-        <w:t xml:space="preserve"> set de </w:t>
-      </w:r>
-      <w:proofErr w:type="spellStart"/>
-      <w:r>
-        <w:rPr>
-          <w:color w:val="FF0000"/>
-          <w:sz w:val="36"/>
-          <w:szCs w:val="36"/>
-        </w:rPr>
-        <w:t>câteva</w:t>
-      </w:r>
-      <w:proofErr w:type="spellEnd"/>
-      <w:r>
-        <w:rPr>
-          <w:color w:val="FF0000"/>
-          <w:sz w:val="36"/>
-          <w:szCs w:val="36"/>
-        </w:rPr>
-        <w:t xml:space="preserve"> D Flip Flops care au </w:t>
-      </w:r>
-      <w:proofErr w:type="spellStart"/>
-      <w:r>
-        <w:rPr>
-          <w:color w:val="FF0000"/>
-          <w:sz w:val="36"/>
-          <w:szCs w:val="36"/>
-        </w:rPr>
-        <w:t>același</w:t>
-      </w:r>
-      <w:proofErr w:type="spellEnd"/>
-      <w:r>
-        <w:rPr>
-          <w:color w:val="FF0000"/>
-          <w:sz w:val="36"/>
-          <w:szCs w:val="36"/>
-        </w:rPr>
-        <w:t xml:space="preserve"> CLK = un </w:t>
-      </w:r>
-      <w:proofErr w:type="spellStart"/>
-      <w:r>
-        <w:rPr>
-          <w:color w:val="FF0000"/>
-          <w:sz w:val="36"/>
-          <w:szCs w:val="36"/>
-        </w:rPr>
-        <w:t>registru</w:t>
-      </w:r>
-      <w:proofErr w:type="spellEnd"/>
-    </w:p>
-    <w:p>
-      <w:pPr>
-        <w:rPr>
-          <w:sz w:val="36"/>
-          <w:szCs w:val="36"/>
-        </w:rPr>
-      </w:pPr>
-      <w:r>
-        <w:rPr>
-          <w:sz w:val="36"/>
-          <w:szCs w:val="36"/>
-        </w:rPr>
-        <w:t xml:space="preserve">D Flip Flops are Clock </w:t>
-      </w:r>
-    </w:p>
-    <w:p>
-      <w:pPr>
-        <w:rPr>
-          <w:sz w:val="36"/>
-          <w:szCs w:val="36"/>
-        </w:rPr>
-      </w:pPr>
-      <w:r>
-        <w:rPr>
-          <w:sz w:val="36"/>
-          <w:szCs w:val="36"/>
-        </w:rPr>
-        <w:t>Ex:</w:t>
-      </w:r>
-    </w:p>
-    <w:p>
-      <w:pPr>
-        <w:jc w:val="center"/>
-        <w:rPr>
-          <w:sz w:val="36"/>
-          <w:szCs w:val="36"/>
+        <w:ind w:firstLine="720"/>
+        <w:rPr>
+          <w:sz w:val="28"/>
+          <w:szCs w:val="28"/>
+        </w:rPr>
+      </w:pPr>
+    </w:p>
+    <w:p>
+      <w:pPr>
+        <w:rPr>
+          <w:sz w:val="28"/>
+          <w:szCs w:val="28"/>
         </w:rPr>
       </w:pPr>
       <w:r>
         <w:rPr>
           <w:noProof/>
         </w:rPr>
+        <w:lastRenderedPageBreak/>
         <w:drawing>
-          <wp:inline distT="0" distB="0" distL="0" distR="0" wp14:anchorId="71CDC057" wp14:editId="0BA538BE">
-            <wp:extent cx="4709160" cy="2616703"/>
+          <wp:inline distT="0" distB="0" distL="0" distR="0" wp14:anchorId="4488BA62" wp14:editId="2B1D69A9">
+            <wp:extent cx="5049222" cy="3276600"/>
             <wp:effectExtent l="0" t="0" r="0" b="0"/>
-            <wp:docPr id="14" name="Picture 14"/>
+            <wp:docPr id="12" name="Picture 12"/>
             <wp:cNvGraphicFramePr>
               <a:graphicFrameLocks xmlns:a="http://schemas.openxmlformats.org/drawingml/2006/main" noChangeAspect="1"/>
             </wp:cNvGraphicFramePr>
@@ -6736,7 +6784,7 @@
                   <pic:spPr>
                     <a:xfrm>
                       <a:off x="0" y="0"/>
-                      <a:ext cx="4713743" cy="2619249"/>
+                      <a:ext cx="5050067" cy="3277148"/>
                     </a:xfrm>
                     <a:prstGeom prst="rect">
                       <a:avLst/>
@@ -6751,7 +6799,6 @@
     </w:p>
     <w:p>
       <w:pPr>
-        <w:ind w:firstLine="720"/>
         <w:rPr>
           <w:sz w:val="28"/>
           <w:szCs w:val="28"/>
@@ -6761,12 +6808,11 @@
         <w:rPr>
           <w:noProof/>
         </w:rPr>
-        <w:lastRenderedPageBreak/>
         <w:drawing>
-          <wp:inline distT="0" distB="0" distL="0" distR="0" wp14:anchorId="390ADF0D" wp14:editId="2FB3881A">
-            <wp:extent cx="5943600" cy="4404995"/>
+          <wp:inline distT="0" distB="0" distL="0" distR="0" wp14:anchorId="5B52D7EF" wp14:editId="341975A8">
+            <wp:extent cx="5943600" cy="4043045"/>
             <wp:effectExtent l="0" t="0" r="0" b="0"/>
-            <wp:docPr id="15" name="Picture 15"/>
+            <wp:docPr id="13" name="Picture 13"/>
             <wp:cNvGraphicFramePr>
               <a:graphicFrameLocks xmlns:a="http://schemas.openxmlformats.org/drawingml/2006/main" noChangeAspect="1"/>
             </wp:cNvGraphicFramePr>
@@ -6786,7 +6832,7 @@
                   <pic:spPr>
                     <a:xfrm>
                       <a:off x="0" y="0"/>
-                      <a:ext cx="5943600" cy="4404995"/>
+                      <a:ext cx="5943600" cy="4043045"/>
                     </a:xfrm>
                     <a:prstGeom prst="rect">
                       <a:avLst/>
@@ -6801,10 +6847,114 @@
     </w:p>
     <w:p>
       <w:pPr>
-        <w:ind w:firstLine="720"/>
-        <w:rPr>
-          <w:sz w:val="28"/>
-          <w:szCs w:val="28"/>
+        <w:rPr>
+          <w:color w:val="FF0000"/>
+          <w:sz w:val="36"/>
+          <w:szCs w:val="36"/>
+        </w:rPr>
+      </w:pPr>
+      <w:proofErr w:type="spellStart"/>
+      <w:r>
+        <w:rPr>
+          <w:color w:val="FF0000"/>
+          <w:sz w:val="36"/>
+          <w:szCs w:val="36"/>
+        </w:rPr>
+        <w:t>un</w:t>
+      </w:r>
+      <w:proofErr w:type="spellEnd"/>
+      <w:r>
+        <w:rPr>
+          <w:color w:val="FF0000"/>
+          <w:sz w:val="36"/>
+          <w:szCs w:val="36"/>
+        </w:rPr>
+        <w:t xml:space="preserve"> set de </w:t>
+      </w:r>
+      <w:proofErr w:type="spellStart"/>
+      <w:r>
+        <w:rPr>
+          <w:color w:val="FF0000"/>
+          <w:sz w:val="36"/>
+          <w:szCs w:val="36"/>
+        </w:rPr>
+        <w:t>câteva</w:t>
+      </w:r>
+      <w:proofErr w:type="spellEnd"/>
+      <w:r>
+        <w:rPr>
+          <w:color w:val="FF0000"/>
+          <w:sz w:val="36"/>
+          <w:szCs w:val="36"/>
+        </w:rPr>
+        <w:t xml:space="preserve"> D Flip Flops care au </w:t>
+      </w:r>
+      <w:proofErr w:type="spellStart"/>
+      <w:r>
+        <w:rPr>
+          <w:color w:val="FF0000"/>
+          <w:sz w:val="36"/>
+          <w:szCs w:val="36"/>
+        </w:rPr>
+        <w:t>același</w:t>
+      </w:r>
+      <w:proofErr w:type="spellEnd"/>
+      <w:r>
+        <w:rPr>
+          <w:color w:val="FF0000"/>
+          <w:sz w:val="36"/>
+          <w:szCs w:val="36"/>
+        </w:rPr>
+        <w:t xml:space="preserve"> CLK = un </w:t>
+      </w:r>
+      <w:proofErr w:type="spellStart"/>
+      <w:r>
+        <w:rPr>
+          <w:color w:val="FF0000"/>
+          <w:sz w:val="36"/>
+          <w:szCs w:val="36"/>
+        </w:rPr>
+        <w:t>registru</w:t>
+      </w:r>
+      <w:proofErr w:type="spellEnd"/>
+    </w:p>
+    <w:p>
+      <w:pPr>
+        <w:rPr>
+          <w:sz w:val="36"/>
+          <w:szCs w:val="36"/>
+        </w:rPr>
+      </w:pPr>
+      <w:r>
+        <w:rPr>
+          <w:sz w:val="36"/>
+          <w:szCs w:val="36"/>
+        </w:rPr>
+        <w:lastRenderedPageBreak/>
+        <w:t xml:space="preserve">D Flip Flops are Clock </w:t>
+      </w:r>
+    </w:p>
+    <w:p>
+      <w:pPr>
+        <w:rPr>
+          <w:sz w:val="36"/>
+          <w:szCs w:val="36"/>
+        </w:rPr>
+      </w:pPr>
+      <w:r>
+        <w:rPr>
+          <w:sz w:val="36"/>
+          <w:szCs w:val="36"/>
+        </w:rPr>
+        <w:t>Ex:</w:t>
+      </w:r>
+    </w:p>
+    <w:p>
+      <w:pPr>
+        <w:jc w:val="center"/>
+        <w:rPr>
+          <w:sz w:val="36"/>
+          <w:szCs w:val="36"/>
         </w:rPr>
       </w:pPr>
       <w:r>
@@ -6812,10 +6962,10 @@
           <w:noProof/>
         </w:rPr>
         <w:drawing>
-          <wp:inline distT="0" distB="0" distL="0" distR="0" wp14:anchorId="758E03E3" wp14:editId="6286704F">
-            <wp:extent cx="5105400" cy="3478872"/>
-            <wp:effectExtent l="0" t="0" r="0" b="7620"/>
-            <wp:docPr id="16" name="Picture 16"/>
+          <wp:inline distT="0" distB="0" distL="0" distR="0" wp14:anchorId="71CDC057" wp14:editId="0BA538BE">
+            <wp:extent cx="4709160" cy="2616703"/>
+            <wp:effectExtent l="0" t="0" r="0" b="0"/>
+            <wp:docPr id="14" name="Picture 14"/>
             <wp:cNvGraphicFramePr>
               <a:graphicFrameLocks xmlns:a="http://schemas.openxmlformats.org/drawingml/2006/main" noChangeAspect="1"/>
             </wp:cNvGraphicFramePr>
@@ -6835,7 +6985,7 @@
                   <pic:spPr>
                     <a:xfrm>
                       <a:off x="0" y="0"/>
-                      <a:ext cx="5108026" cy="3480661"/>
+                      <a:ext cx="4713743" cy="2619249"/>
                     </a:xfrm>
                     <a:prstGeom prst="rect">
                       <a:avLst/>
@@ -6860,12 +7010,11 @@
         <w:rPr>
           <w:noProof/>
         </w:rPr>
-        <w:lastRenderedPageBreak/>
         <w:drawing>
-          <wp:inline distT="0" distB="0" distL="0" distR="0" wp14:anchorId="703010C1" wp14:editId="2A6614DD">
-            <wp:extent cx="5006340" cy="3577714"/>
-            <wp:effectExtent l="0" t="0" r="3810" b="3810"/>
-            <wp:docPr id="17" name="Picture 17"/>
+          <wp:inline distT="0" distB="0" distL="0" distR="0" wp14:anchorId="390ADF0D" wp14:editId="2FB3881A">
+            <wp:extent cx="5943600" cy="4404995"/>
+            <wp:effectExtent l="0" t="0" r="0" b="0"/>
+            <wp:docPr id="15" name="Picture 15"/>
             <wp:cNvGraphicFramePr>
               <a:graphicFrameLocks xmlns:a="http://schemas.openxmlformats.org/drawingml/2006/main" noChangeAspect="1"/>
             </wp:cNvGraphicFramePr>
@@ -6885,7 +7034,7 @@
                   <pic:spPr>
                     <a:xfrm>
                       <a:off x="0" y="0"/>
-                      <a:ext cx="5010633" cy="3580782"/>
+                      <a:ext cx="5943600" cy="4404995"/>
                     </a:xfrm>
                     <a:prstGeom prst="rect">
                       <a:avLst/>
@@ -6901,7 +7050,6 @@
     <w:p>
       <w:pPr>
         <w:ind w:firstLine="720"/>
-        <w:jc w:val="center"/>
         <w:rPr>
           <w:sz w:val="28"/>
           <w:szCs w:val="28"/>
@@ -6911,11 +7059,12 @@
         <w:rPr>
           <w:noProof/>
         </w:rPr>
+        <w:lastRenderedPageBreak/>
         <w:drawing>
-          <wp:inline distT="0" distB="0" distL="0" distR="0" wp14:anchorId="7DB5E304" wp14:editId="0C17B296">
-            <wp:extent cx="5943600" cy="4352290"/>
-            <wp:effectExtent l="0" t="0" r="0" b="0"/>
-            <wp:docPr id="18" name="Picture 18"/>
+          <wp:inline distT="0" distB="0" distL="0" distR="0" wp14:anchorId="758E03E3" wp14:editId="6286704F">
+            <wp:extent cx="5105400" cy="3478872"/>
+            <wp:effectExtent l="0" t="0" r="0" b="7620"/>
+            <wp:docPr id="16" name="Picture 16"/>
             <wp:cNvGraphicFramePr>
               <a:graphicFrameLocks xmlns:a="http://schemas.openxmlformats.org/drawingml/2006/main" noChangeAspect="1"/>
             </wp:cNvGraphicFramePr>
@@ -6935,7 +7084,7 @@
                   <pic:spPr>
                     <a:xfrm>
                       <a:off x="0" y="0"/>
-                      <a:ext cx="5943600" cy="4352290"/>
+                      <a:ext cx="5108026" cy="3480661"/>
                     </a:xfrm>
                     <a:prstGeom prst="rect">
                       <a:avLst/>
@@ -6951,7 +7100,6 @@
     <w:p>
       <w:pPr>
         <w:ind w:firstLine="720"/>
-        <w:jc w:val="center"/>
         <w:rPr>
           <w:sz w:val="28"/>
           <w:szCs w:val="28"/>
@@ -6961,12 +7109,11 @@
         <w:rPr>
           <w:noProof/>
         </w:rPr>
-        <w:lastRenderedPageBreak/>
         <w:drawing>
-          <wp:inline distT="0" distB="0" distL="0" distR="0" wp14:anchorId="6DD97077" wp14:editId="12BAC92D">
-            <wp:extent cx="5943600" cy="4419600"/>
-            <wp:effectExtent l="0" t="0" r="0" b="0"/>
-            <wp:docPr id="19" name="Picture 19"/>
+          <wp:inline distT="0" distB="0" distL="0" distR="0" wp14:anchorId="703010C1" wp14:editId="2A6614DD">
+            <wp:extent cx="5006340" cy="3577714"/>
+            <wp:effectExtent l="0" t="0" r="3810" b="3810"/>
+            <wp:docPr id="17" name="Picture 17"/>
             <wp:cNvGraphicFramePr>
               <a:graphicFrameLocks xmlns:a="http://schemas.openxmlformats.org/drawingml/2006/main" noChangeAspect="1"/>
             </wp:cNvGraphicFramePr>
@@ -6986,7 +7133,7 @@
                   <pic:spPr>
                     <a:xfrm>
                       <a:off x="0" y="0"/>
-                      <a:ext cx="5943600" cy="4419600"/>
+                      <a:ext cx="5010633" cy="3580782"/>
                     </a:xfrm>
                     <a:prstGeom prst="rect">
                       <a:avLst/>
@@ -7012,11 +7159,12 @@
         <w:rPr>
           <w:noProof/>
         </w:rPr>
+        <w:lastRenderedPageBreak/>
         <w:drawing>
-          <wp:inline distT="0" distB="0" distL="0" distR="0" wp14:anchorId="120DDDB1" wp14:editId="0464DB68">
-            <wp:extent cx="4899660" cy="3406730"/>
-            <wp:effectExtent l="0" t="0" r="0" b="3810"/>
-            <wp:docPr id="20" name="Picture 20"/>
+          <wp:inline distT="0" distB="0" distL="0" distR="0" wp14:anchorId="7DB5E304" wp14:editId="0C17B296">
+            <wp:extent cx="5943600" cy="4352290"/>
+            <wp:effectExtent l="0" t="0" r="0" b="0"/>
+            <wp:docPr id="18" name="Picture 18"/>
             <wp:cNvGraphicFramePr>
               <a:graphicFrameLocks xmlns:a="http://schemas.openxmlformats.org/drawingml/2006/main" noChangeAspect="1"/>
             </wp:cNvGraphicFramePr>
@@ -7036,6 +7184,106 @@
                   <pic:spPr>
                     <a:xfrm>
                       <a:off x="0" y="0"/>
+                      <a:ext cx="5943600" cy="4352290"/>
+                    </a:xfrm>
+                    <a:prstGeom prst="rect">
+                      <a:avLst/>
+                    </a:prstGeom>
+                  </pic:spPr>
+                </pic:pic>
+              </a:graphicData>
+            </a:graphic>
+          </wp:inline>
+        </w:drawing>
+      </w:r>
+    </w:p>
+    <w:p>
+      <w:pPr>
+        <w:ind w:firstLine="720"/>
+        <w:jc w:val="center"/>
+        <w:rPr>
+          <w:sz w:val="28"/>
+          <w:szCs w:val="28"/>
+        </w:rPr>
+      </w:pPr>
+      <w:r>
+        <w:rPr>
+          <w:noProof/>
+        </w:rPr>
+        <w:lastRenderedPageBreak/>
+        <w:drawing>
+          <wp:inline distT="0" distB="0" distL="0" distR="0" wp14:anchorId="6DD97077" wp14:editId="12BAC92D">
+            <wp:extent cx="5943600" cy="4419600"/>
+            <wp:effectExtent l="0" t="0" r="0" b="0"/>
+            <wp:docPr id="19" name="Picture 19"/>
+            <wp:cNvGraphicFramePr>
+              <a:graphicFrameLocks xmlns:a="http://schemas.openxmlformats.org/drawingml/2006/main" noChangeAspect="1"/>
+            </wp:cNvGraphicFramePr>
+            <a:graphic xmlns:a="http://schemas.openxmlformats.org/drawingml/2006/main">
+              <a:graphicData uri="http://schemas.openxmlformats.org/drawingml/2006/picture">
+                <pic:pic xmlns:pic="http://schemas.openxmlformats.org/drawingml/2006/picture">
+                  <pic:nvPicPr>
+                    <pic:cNvPr id="1" name=""/>
+                    <pic:cNvPicPr/>
+                  </pic:nvPicPr>
+                  <pic:blipFill>
+                    <a:blip r:embed="rId27"/>
+                    <a:stretch>
+                      <a:fillRect/>
+                    </a:stretch>
+                  </pic:blipFill>
+                  <pic:spPr>
+                    <a:xfrm>
+                      <a:off x="0" y="0"/>
+                      <a:ext cx="5943600" cy="4419600"/>
+                    </a:xfrm>
+                    <a:prstGeom prst="rect">
+                      <a:avLst/>
+                    </a:prstGeom>
+                  </pic:spPr>
+                </pic:pic>
+              </a:graphicData>
+            </a:graphic>
+          </wp:inline>
+        </w:drawing>
+      </w:r>
+    </w:p>
+    <w:p>
+      <w:pPr>
+        <w:ind w:firstLine="720"/>
+        <w:rPr>
+          <w:sz w:val="28"/>
+          <w:szCs w:val="28"/>
+        </w:rPr>
+      </w:pPr>
+      <w:r>
+        <w:rPr>
+          <w:noProof/>
+        </w:rPr>
+        <w:drawing>
+          <wp:inline distT="0" distB="0" distL="0" distR="0" wp14:anchorId="120DDDB1" wp14:editId="0464DB68">
+            <wp:extent cx="4899660" cy="3406730"/>
+            <wp:effectExtent l="0" t="0" r="0" b="3810"/>
+            <wp:docPr id="20" name="Picture 20"/>
+            <wp:cNvGraphicFramePr>
+              <a:graphicFrameLocks xmlns:a="http://schemas.openxmlformats.org/drawingml/2006/main" noChangeAspect="1"/>
+            </wp:cNvGraphicFramePr>
+            <a:graphic xmlns:a="http://schemas.openxmlformats.org/drawingml/2006/main">
+              <a:graphicData uri="http://schemas.openxmlformats.org/drawingml/2006/picture">
+                <pic:pic xmlns:pic="http://schemas.openxmlformats.org/drawingml/2006/picture">
+                  <pic:nvPicPr>
+                    <pic:cNvPr id="1" name=""/>
+                    <pic:cNvPicPr/>
+                  </pic:nvPicPr>
+                  <pic:blipFill>
+                    <a:blip r:embed="rId28"/>
+                    <a:stretch>
+                      <a:fillRect/>
+                    </a:stretch>
+                  </pic:blipFill>
+                  <pic:spPr>
+                    <a:xfrm>
+                      <a:off x="0" y="0"/>
                       <a:ext cx="4904513" cy="3410105"/>
                     </a:xfrm>
                     <a:prstGeom prst="rect">
@@ -7051,16 +7299,1687 @@
     </w:p>
     <w:p>
       <w:pPr>
-        <w:ind w:firstLine="720"/>
+        <w:rPr>
+          <w:sz w:val="28"/>
+          <w:szCs w:val="28"/>
+        </w:rPr>
+      </w:pPr>
+      <w:r>
+        <w:rPr>
+          <w:noProof/>
+        </w:rPr>
+        <w:lastRenderedPageBreak/>
+        <w:drawing>
+          <wp:inline distT="0" distB="0" distL="0" distR="0" wp14:anchorId="1C580814" wp14:editId="2143D918">
+            <wp:extent cx="5943600" cy="4270375"/>
+            <wp:effectExtent l="0" t="0" r="0" b="0"/>
+            <wp:docPr id="23" name="Picture 23"/>
+            <wp:cNvGraphicFramePr>
+              <a:graphicFrameLocks xmlns:a="http://schemas.openxmlformats.org/drawingml/2006/main" noChangeAspect="1"/>
+            </wp:cNvGraphicFramePr>
+            <a:graphic xmlns:a="http://schemas.openxmlformats.org/drawingml/2006/main">
+              <a:graphicData uri="http://schemas.openxmlformats.org/drawingml/2006/picture">
+                <pic:pic xmlns:pic="http://schemas.openxmlformats.org/drawingml/2006/picture">
+                  <pic:nvPicPr>
+                    <pic:cNvPr id="1" name=""/>
+                    <pic:cNvPicPr/>
+                  </pic:nvPicPr>
+                  <pic:blipFill>
+                    <a:blip r:embed="rId29"/>
+                    <a:stretch>
+                      <a:fillRect/>
+                    </a:stretch>
+                  </pic:blipFill>
+                  <pic:spPr>
+                    <a:xfrm>
+                      <a:off x="0" y="0"/>
+                      <a:ext cx="5943600" cy="4270375"/>
+                    </a:xfrm>
+                    <a:prstGeom prst="rect">
+                      <a:avLst/>
+                    </a:prstGeom>
+                  </pic:spPr>
+                </pic:pic>
+              </a:graphicData>
+            </a:graphic>
+          </wp:inline>
+        </w:drawing>
+      </w:r>
+    </w:p>
+    <w:p>
+      <w:pPr>
+        <w:rPr>
+          <w:sz w:val="28"/>
+          <w:szCs w:val="28"/>
+        </w:rPr>
+      </w:pPr>
+      <w:r>
+        <w:rPr>
+          <w:noProof/>
+        </w:rPr>
+        <w:drawing>
+          <wp:inline distT="0" distB="0" distL="0" distR="0" wp14:anchorId="61933216" wp14:editId="3DB67760">
+            <wp:extent cx="5943600" cy="2783840"/>
+            <wp:effectExtent l="0" t="0" r="0" b="0"/>
+            <wp:docPr id="24" name="Picture 24"/>
+            <wp:cNvGraphicFramePr>
+              <a:graphicFrameLocks xmlns:a="http://schemas.openxmlformats.org/drawingml/2006/main" noChangeAspect="1"/>
+            </wp:cNvGraphicFramePr>
+            <a:graphic xmlns:a="http://schemas.openxmlformats.org/drawingml/2006/main">
+              <a:graphicData uri="http://schemas.openxmlformats.org/drawingml/2006/picture">
+                <pic:pic xmlns:pic="http://schemas.openxmlformats.org/drawingml/2006/picture">
+                  <pic:nvPicPr>
+                    <pic:cNvPr id="1" name=""/>
+                    <pic:cNvPicPr/>
+                  </pic:nvPicPr>
+                  <pic:blipFill>
+                    <a:blip r:embed="rId30"/>
+                    <a:stretch>
+                      <a:fillRect/>
+                    </a:stretch>
+                  </pic:blipFill>
+                  <pic:spPr>
+                    <a:xfrm>
+                      <a:off x="0" y="0"/>
+                      <a:ext cx="5943600" cy="2783840"/>
+                    </a:xfrm>
+                    <a:prstGeom prst="rect">
+                      <a:avLst/>
+                    </a:prstGeom>
+                  </pic:spPr>
+                </pic:pic>
+              </a:graphicData>
+            </a:graphic>
+          </wp:inline>
+        </w:drawing>
+      </w:r>
+    </w:p>
+    <w:p>
+      <w:pPr>
         <w:jc w:val="center"/>
         <w:rPr>
           <w:sz w:val="28"/>
           <w:szCs w:val="28"/>
         </w:rPr>
       </w:pPr>
+      <w:r>
+        <w:rPr>
+          <w:noProof/>
+        </w:rPr>
+        <w:drawing>
+          <wp:inline distT="0" distB="0" distL="0" distR="0" wp14:anchorId="581013EB" wp14:editId="380B2DF4">
+            <wp:extent cx="3228975" cy="914186"/>
+            <wp:effectExtent l="0" t="0" r="0" b="635"/>
+            <wp:docPr id="25" name="Picture 25"/>
+            <wp:cNvGraphicFramePr>
+              <a:graphicFrameLocks xmlns:a="http://schemas.openxmlformats.org/drawingml/2006/main" noChangeAspect="1"/>
+            </wp:cNvGraphicFramePr>
+            <a:graphic xmlns:a="http://schemas.openxmlformats.org/drawingml/2006/main">
+              <a:graphicData uri="http://schemas.openxmlformats.org/drawingml/2006/picture">
+                <pic:pic xmlns:pic="http://schemas.openxmlformats.org/drawingml/2006/picture">
+                  <pic:nvPicPr>
+                    <pic:cNvPr id="1" name=""/>
+                    <pic:cNvPicPr/>
+                  </pic:nvPicPr>
+                  <pic:blipFill>
+                    <a:blip r:embed="rId31"/>
+                    <a:stretch>
+                      <a:fillRect/>
+                    </a:stretch>
+                  </pic:blipFill>
+                  <pic:spPr>
+                    <a:xfrm>
+                      <a:off x="0" y="0"/>
+                      <a:ext cx="3257160" cy="922166"/>
+                    </a:xfrm>
+                    <a:prstGeom prst="rect">
+                      <a:avLst/>
+                    </a:prstGeom>
+                  </pic:spPr>
+                </pic:pic>
+              </a:graphicData>
+            </a:graphic>
+          </wp:inline>
+        </w:drawing>
+      </w:r>
+    </w:p>
+    <w:p>
+      <w:pPr>
+        <w:jc w:val="center"/>
+        <w:rPr>
+          <w:sz w:val="28"/>
+          <w:szCs w:val="28"/>
+        </w:rPr>
+      </w:pPr>
+      <w:r>
+        <w:rPr>
+          <w:noProof/>
+        </w:rPr>
+        <w:lastRenderedPageBreak/>
+        <w:drawing>
+          <wp:inline distT="0" distB="0" distL="0" distR="0" wp14:anchorId="4B10F077" wp14:editId="1F9E7878">
+            <wp:extent cx="4724400" cy="2379866"/>
+            <wp:effectExtent l="0" t="0" r="0" b="1905"/>
+            <wp:docPr id="26" name="Picture 26"/>
+            <wp:cNvGraphicFramePr>
+              <a:graphicFrameLocks xmlns:a="http://schemas.openxmlformats.org/drawingml/2006/main" noChangeAspect="1"/>
+            </wp:cNvGraphicFramePr>
+            <a:graphic xmlns:a="http://schemas.openxmlformats.org/drawingml/2006/main">
+              <a:graphicData uri="http://schemas.openxmlformats.org/drawingml/2006/picture">
+                <pic:pic xmlns:pic="http://schemas.openxmlformats.org/drawingml/2006/picture">
+                  <pic:nvPicPr>
+                    <pic:cNvPr id="1" name=""/>
+                    <pic:cNvPicPr/>
+                  </pic:nvPicPr>
+                  <pic:blipFill>
+                    <a:blip r:embed="rId32"/>
+                    <a:stretch>
+                      <a:fillRect/>
+                    </a:stretch>
+                  </pic:blipFill>
+                  <pic:spPr>
+                    <a:xfrm>
+                      <a:off x="0" y="0"/>
+                      <a:ext cx="4733476" cy="2384438"/>
+                    </a:xfrm>
+                    <a:prstGeom prst="rect">
+                      <a:avLst/>
+                    </a:prstGeom>
+                  </pic:spPr>
+                </pic:pic>
+              </a:graphicData>
+            </a:graphic>
+          </wp:inline>
+        </w:drawing>
+      </w:r>
+    </w:p>
+    <w:p>
+      <w:pPr>
+        <w:jc w:val="center"/>
+        <w:rPr>
+          <w:sz w:val="28"/>
+          <w:szCs w:val="28"/>
+        </w:rPr>
+      </w:pPr>
+      <w:r>
+        <w:rPr>
+          <w:noProof/>
+        </w:rPr>
+        <w:drawing>
+          <wp:inline distT="0" distB="0" distL="0" distR="0" wp14:anchorId="5FB0AA06" wp14:editId="465057E9">
+            <wp:extent cx="4876800" cy="3339253"/>
+            <wp:effectExtent l="0" t="0" r="0" b="0"/>
+            <wp:docPr id="27" name="Picture 27"/>
+            <wp:cNvGraphicFramePr>
+              <a:graphicFrameLocks xmlns:a="http://schemas.openxmlformats.org/drawingml/2006/main" noChangeAspect="1"/>
+            </wp:cNvGraphicFramePr>
+            <a:graphic xmlns:a="http://schemas.openxmlformats.org/drawingml/2006/main">
+              <a:graphicData uri="http://schemas.openxmlformats.org/drawingml/2006/picture">
+                <pic:pic xmlns:pic="http://schemas.openxmlformats.org/drawingml/2006/picture">
+                  <pic:nvPicPr>
+                    <pic:cNvPr id="1" name=""/>
+                    <pic:cNvPicPr/>
+                  </pic:nvPicPr>
+                  <pic:blipFill>
+                    <a:blip r:embed="rId33"/>
+                    <a:stretch>
+                      <a:fillRect/>
+                    </a:stretch>
+                  </pic:blipFill>
+                  <pic:spPr>
+                    <a:xfrm>
+                      <a:off x="0" y="0"/>
+                      <a:ext cx="4882092" cy="3342876"/>
+                    </a:xfrm>
+                    <a:prstGeom prst="rect">
+                      <a:avLst/>
+                    </a:prstGeom>
+                  </pic:spPr>
+                </pic:pic>
+              </a:graphicData>
+            </a:graphic>
+          </wp:inline>
+        </w:drawing>
+      </w:r>
+    </w:p>
+    <w:p>
+      <w:pPr>
+        <w:jc w:val="center"/>
+        <w:rPr>
+          <w:sz w:val="28"/>
+          <w:szCs w:val="28"/>
+        </w:rPr>
+      </w:pPr>
+      <w:r>
+        <w:rPr>
+          <w:noProof/>
+        </w:rPr>
+        <w:lastRenderedPageBreak/>
+        <w:drawing>
+          <wp:inline distT="0" distB="0" distL="0" distR="0" wp14:anchorId="5E544F62" wp14:editId="53FB3A2E">
+            <wp:extent cx="4562475" cy="2985107"/>
+            <wp:effectExtent l="0" t="0" r="0" b="6350"/>
+            <wp:docPr id="28" name="Picture 28"/>
+            <wp:cNvGraphicFramePr>
+              <a:graphicFrameLocks xmlns:a="http://schemas.openxmlformats.org/drawingml/2006/main" noChangeAspect="1"/>
+            </wp:cNvGraphicFramePr>
+            <a:graphic xmlns:a="http://schemas.openxmlformats.org/drawingml/2006/main">
+              <a:graphicData uri="http://schemas.openxmlformats.org/drawingml/2006/picture">
+                <pic:pic xmlns:pic="http://schemas.openxmlformats.org/drawingml/2006/picture">
+                  <pic:nvPicPr>
+                    <pic:cNvPr id="1" name=""/>
+                    <pic:cNvPicPr/>
+                  </pic:nvPicPr>
+                  <pic:blipFill>
+                    <a:blip r:embed="rId34"/>
+                    <a:stretch>
+                      <a:fillRect/>
+                    </a:stretch>
+                  </pic:blipFill>
+                  <pic:spPr>
+                    <a:xfrm>
+                      <a:off x="0" y="0"/>
+                      <a:ext cx="4566399" cy="2987675"/>
+                    </a:xfrm>
+                    <a:prstGeom prst="rect">
+                      <a:avLst/>
+                    </a:prstGeom>
+                  </pic:spPr>
+                </pic:pic>
+              </a:graphicData>
+            </a:graphic>
+          </wp:inline>
+        </w:drawing>
+      </w:r>
+    </w:p>
+    <w:p>
+      <w:pPr>
+        <w:jc w:val="center"/>
+        <w:rPr>
+          <w:sz w:val="28"/>
+          <w:szCs w:val="28"/>
+        </w:rPr>
+      </w:pPr>
+    </w:p>
+    <w:p>
+      <w:pPr>
+        <w:jc w:val="center"/>
+        <w:rPr>
+          <w:sz w:val="28"/>
+          <w:szCs w:val="28"/>
+        </w:rPr>
+      </w:pPr>
+    </w:p>
+    <w:p>
+      <w:pPr>
+        <w:jc w:val="center"/>
+        <w:rPr>
+          <w:sz w:val="28"/>
+          <w:szCs w:val="28"/>
+        </w:rPr>
+      </w:pPr>
+      <w:r>
+        <w:rPr>
+          <w:noProof/>
+        </w:rPr>
+        <w:drawing>
+          <wp:inline distT="0" distB="0" distL="0" distR="0" wp14:anchorId="657F765E" wp14:editId="553AE720">
+            <wp:extent cx="5943600" cy="2587625"/>
+            <wp:effectExtent l="0" t="0" r="0" b="3175"/>
+            <wp:docPr id="29" name="Picture 29"/>
+            <wp:cNvGraphicFramePr>
+              <a:graphicFrameLocks xmlns:a="http://schemas.openxmlformats.org/drawingml/2006/main" noChangeAspect="1"/>
+            </wp:cNvGraphicFramePr>
+            <a:graphic xmlns:a="http://schemas.openxmlformats.org/drawingml/2006/main">
+              <a:graphicData uri="http://schemas.openxmlformats.org/drawingml/2006/picture">
+                <pic:pic xmlns:pic="http://schemas.openxmlformats.org/drawingml/2006/picture">
+                  <pic:nvPicPr>
+                    <pic:cNvPr id="1" name=""/>
+                    <pic:cNvPicPr/>
+                  </pic:nvPicPr>
+                  <pic:blipFill>
+                    <a:blip r:embed="rId35"/>
+                    <a:stretch>
+                      <a:fillRect/>
+                    </a:stretch>
+                  </pic:blipFill>
+                  <pic:spPr>
+                    <a:xfrm>
+                      <a:off x="0" y="0"/>
+                      <a:ext cx="5943600" cy="2587625"/>
+                    </a:xfrm>
+                    <a:prstGeom prst="rect">
+                      <a:avLst/>
+                    </a:prstGeom>
+                  </pic:spPr>
+                </pic:pic>
+              </a:graphicData>
+            </a:graphic>
+          </wp:inline>
+        </w:drawing>
+      </w:r>
+    </w:p>
+    <w:p>
+      <w:pPr>
+        <w:jc w:val="center"/>
+        <w:rPr>
+          <w:sz w:val="28"/>
+          <w:szCs w:val="28"/>
+        </w:rPr>
+      </w:pPr>
+      <w:r>
+        <w:rPr>
+          <w:noProof/>
+        </w:rPr>
+        <w:lastRenderedPageBreak/>
+        <w:drawing>
+          <wp:inline distT="0" distB="0" distL="0" distR="0" wp14:anchorId="4C6D5704" wp14:editId="69A99DD1">
+            <wp:extent cx="5943600" cy="3703955"/>
+            <wp:effectExtent l="0" t="0" r="0" b="0"/>
+            <wp:docPr id="30" name="Picture 30"/>
+            <wp:cNvGraphicFramePr>
+              <a:graphicFrameLocks xmlns:a="http://schemas.openxmlformats.org/drawingml/2006/main" noChangeAspect="1"/>
+            </wp:cNvGraphicFramePr>
+            <a:graphic xmlns:a="http://schemas.openxmlformats.org/drawingml/2006/main">
+              <a:graphicData uri="http://schemas.openxmlformats.org/drawingml/2006/picture">
+                <pic:pic xmlns:pic="http://schemas.openxmlformats.org/drawingml/2006/picture">
+                  <pic:nvPicPr>
+                    <pic:cNvPr id="1" name=""/>
+                    <pic:cNvPicPr/>
+                  </pic:nvPicPr>
+                  <pic:blipFill>
+                    <a:blip r:embed="rId36"/>
+                    <a:stretch>
+                      <a:fillRect/>
+                    </a:stretch>
+                  </pic:blipFill>
+                  <pic:spPr>
+                    <a:xfrm>
+                      <a:off x="0" y="0"/>
+                      <a:ext cx="5943600" cy="3703955"/>
+                    </a:xfrm>
+                    <a:prstGeom prst="rect">
+                      <a:avLst/>
+                    </a:prstGeom>
+                  </pic:spPr>
+                </pic:pic>
+              </a:graphicData>
+            </a:graphic>
+          </wp:inline>
+        </w:drawing>
+      </w:r>
+    </w:p>
+    <w:p>
+      <w:pPr>
+        <w:jc w:val="center"/>
+        <w:rPr>
+          <w:sz w:val="28"/>
+          <w:szCs w:val="28"/>
+        </w:rPr>
+      </w:pPr>
+    </w:p>
+    <w:p>
+      <w:pPr>
+        <w:jc w:val="center"/>
+        <w:rPr>
+          <w:sz w:val="28"/>
+          <w:szCs w:val="28"/>
+        </w:rPr>
+      </w:pPr>
+      <w:r>
+        <w:rPr>
+          <w:noProof/>
+        </w:rPr>
+        <w:drawing>
+          <wp:inline distT="0" distB="0" distL="0" distR="0" wp14:anchorId="7C14FBE7" wp14:editId="253DCE62">
+            <wp:extent cx="5943600" cy="3888740"/>
+            <wp:effectExtent l="0" t="0" r="0" b="0"/>
+            <wp:docPr id="31" name="Picture 31"/>
+            <wp:cNvGraphicFramePr>
+              <a:graphicFrameLocks xmlns:a="http://schemas.openxmlformats.org/drawingml/2006/main" noChangeAspect="1"/>
+            </wp:cNvGraphicFramePr>
+            <a:graphic xmlns:a="http://schemas.openxmlformats.org/drawingml/2006/main">
+              <a:graphicData uri="http://schemas.openxmlformats.org/drawingml/2006/picture">
+                <pic:pic xmlns:pic="http://schemas.openxmlformats.org/drawingml/2006/picture">
+                  <pic:nvPicPr>
+                    <pic:cNvPr id="1" name=""/>
+                    <pic:cNvPicPr/>
+                  </pic:nvPicPr>
+                  <pic:blipFill>
+                    <a:blip r:embed="rId37"/>
+                    <a:stretch>
+                      <a:fillRect/>
+                    </a:stretch>
+                  </pic:blipFill>
+                  <pic:spPr>
+                    <a:xfrm>
+                      <a:off x="0" y="0"/>
+                      <a:ext cx="5943600" cy="3888740"/>
+                    </a:xfrm>
+                    <a:prstGeom prst="rect">
+                      <a:avLst/>
+                    </a:prstGeom>
+                  </pic:spPr>
+                </pic:pic>
+              </a:graphicData>
+            </a:graphic>
+          </wp:inline>
+        </w:drawing>
+      </w:r>
+    </w:p>
+    <w:p>
+      <w:pPr>
+        <w:jc w:val="center"/>
+        <w:rPr>
+          <w:vanish/>
+          <w:sz w:val="28"/>
+          <w:szCs w:val="28"/>
+          <w:specVanish/>
+        </w:rPr>
+      </w:pPr>
+      <w:r>
+        <w:rPr>
+          <w:sz w:val="28"/>
+          <w:szCs w:val="28"/>
+        </w:rPr>
+        <w:lastRenderedPageBreak/>
+        <w:t xml:space="preserve">-structural hazard </w:t>
+      </w:r>
+    </w:p>
+    <w:p>
+      <w:pPr>
+        <w:rPr>
+          <w:sz w:val="28"/>
+          <w:szCs w:val="28"/>
+        </w:rPr>
+      </w:pPr>
+      <w:r>
+        <w:rPr>
+          <w:sz w:val="28"/>
+          <w:szCs w:val="28"/>
+        </w:rPr>
+        <w:t xml:space="preserve"> : 2 </w:t>
+      </w:r>
+      <w:proofErr w:type="spellStart"/>
+      <w:r>
+        <w:rPr>
+          <w:sz w:val="28"/>
+          <w:szCs w:val="28"/>
+        </w:rPr>
+        <w:t>instructiuni</w:t>
+      </w:r>
+      <w:proofErr w:type="spellEnd"/>
+      <w:r>
+        <w:rPr>
+          <w:sz w:val="28"/>
+          <w:szCs w:val="28"/>
+        </w:rPr>
+        <w:t xml:space="preserve"> </w:t>
+      </w:r>
+      <w:proofErr w:type="spellStart"/>
+      <w:r>
+        <w:rPr>
+          <w:sz w:val="28"/>
+          <w:szCs w:val="28"/>
+        </w:rPr>
+        <w:t>incearca</w:t>
+      </w:r>
+      <w:proofErr w:type="spellEnd"/>
+      <w:r>
+        <w:rPr>
+          <w:sz w:val="28"/>
+          <w:szCs w:val="28"/>
+        </w:rPr>
+        <w:t xml:space="preserve"> </w:t>
+      </w:r>
+      <w:proofErr w:type="spellStart"/>
+      <w:r>
+        <w:rPr>
+          <w:sz w:val="28"/>
+          <w:szCs w:val="28"/>
+        </w:rPr>
+        <w:t>sa</w:t>
+      </w:r>
+      <w:proofErr w:type="spellEnd"/>
+      <w:r>
+        <w:rPr>
+          <w:sz w:val="28"/>
+          <w:szCs w:val="28"/>
+        </w:rPr>
+        <w:t xml:space="preserve"> </w:t>
+      </w:r>
+      <w:proofErr w:type="spellStart"/>
+      <w:r>
+        <w:rPr>
+          <w:sz w:val="28"/>
+          <w:szCs w:val="28"/>
+        </w:rPr>
+        <w:t>acceseze</w:t>
+      </w:r>
+      <w:proofErr w:type="spellEnd"/>
+      <w:r>
+        <w:rPr>
+          <w:sz w:val="28"/>
+          <w:szCs w:val="28"/>
+        </w:rPr>
+        <w:t xml:space="preserve"> </w:t>
+      </w:r>
+      <w:proofErr w:type="spellStart"/>
+      <w:r>
+        <w:rPr>
+          <w:sz w:val="28"/>
+          <w:szCs w:val="28"/>
+        </w:rPr>
+        <w:t>aceeasi</w:t>
+      </w:r>
+      <w:proofErr w:type="spellEnd"/>
+      <w:r>
+        <w:rPr>
+          <w:sz w:val="28"/>
+          <w:szCs w:val="28"/>
+        </w:rPr>
+        <w:t xml:space="preserve"> </w:t>
+      </w:r>
+      <w:proofErr w:type="spellStart"/>
+      <w:r>
+        <w:rPr>
+          <w:sz w:val="28"/>
+          <w:szCs w:val="28"/>
+        </w:rPr>
+        <w:t>unitate</w:t>
+      </w:r>
+      <w:proofErr w:type="spellEnd"/>
+    </w:p>
+    <w:p>
+      <w:pPr>
+        <w:rPr>
+          <w:sz w:val="28"/>
+          <w:szCs w:val="28"/>
+        </w:rPr>
+      </w:pPr>
+      <w:r>
+        <w:rPr>
+          <w:noProof/>
+        </w:rPr>
+        <w:drawing>
+          <wp:inline distT="0" distB="0" distL="0" distR="0" wp14:anchorId="28063363" wp14:editId="3DF6EE24">
+            <wp:extent cx="5943600" cy="2705735"/>
+            <wp:effectExtent l="0" t="0" r="0" b="0"/>
+            <wp:docPr id="32" name="Picture 32"/>
+            <wp:cNvGraphicFramePr>
+              <a:graphicFrameLocks xmlns:a="http://schemas.openxmlformats.org/drawingml/2006/main" noChangeAspect="1"/>
+            </wp:cNvGraphicFramePr>
+            <a:graphic xmlns:a="http://schemas.openxmlformats.org/drawingml/2006/main">
+              <a:graphicData uri="http://schemas.openxmlformats.org/drawingml/2006/picture">
+                <pic:pic xmlns:pic="http://schemas.openxmlformats.org/drawingml/2006/picture">
+                  <pic:nvPicPr>
+                    <pic:cNvPr id="1" name=""/>
+                    <pic:cNvPicPr/>
+                  </pic:nvPicPr>
+                  <pic:blipFill>
+                    <a:blip r:embed="rId38"/>
+                    <a:stretch>
+                      <a:fillRect/>
+                    </a:stretch>
+                  </pic:blipFill>
+                  <pic:spPr>
+                    <a:xfrm>
+                      <a:off x="0" y="0"/>
+                      <a:ext cx="5943600" cy="2705735"/>
+                    </a:xfrm>
+                    <a:prstGeom prst="rect">
+                      <a:avLst/>
+                    </a:prstGeom>
+                  </pic:spPr>
+                </pic:pic>
+              </a:graphicData>
+            </a:graphic>
+          </wp:inline>
+        </w:drawing>
+      </w:r>
+    </w:p>
+    <w:p>
+      <w:pPr>
+        <w:rPr>
+          <w:sz w:val="28"/>
+          <w:szCs w:val="28"/>
+        </w:rPr>
+      </w:pPr>
+      <w:r>
+        <w:rPr>
+          <w:noProof/>
+        </w:rPr>
+        <w:drawing>
+          <wp:inline distT="0" distB="0" distL="0" distR="0" wp14:anchorId="00147290" wp14:editId="02F2A009">
+            <wp:extent cx="5943600" cy="1042670"/>
+            <wp:effectExtent l="0" t="0" r="0" b="5080"/>
+            <wp:docPr id="33" name="Picture 33"/>
+            <wp:cNvGraphicFramePr>
+              <a:graphicFrameLocks xmlns:a="http://schemas.openxmlformats.org/drawingml/2006/main" noChangeAspect="1"/>
+            </wp:cNvGraphicFramePr>
+            <a:graphic xmlns:a="http://schemas.openxmlformats.org/drawingml/2006/main">
+              <a:graphicData uri="http://schemas.openxmlformats.org/drawingml/2006/picture">
+                <pic:pic xmlns:pic="http://schemas.openxmlformats.org/drawingml/2006/picture">
+                  <pic:nvPicPr>
+                    <pic:cNvPr id="1" name=""/>
+                    <pic:cNvPicPr/>
+                  </pic:nvPicPr>
+                  <pic:blipFill>
+                    <a:blip r:embed="rId39"/>
+                    <a:stretch>
+                      <a:fillRect/>
+                    </a:stretch>
+                  </pic:blipFill>
+                  <pic:spPr>
+                    <a:xfrm>
+                      <a:off x="0" y="0"/>
+                      <a:ext cx="5943600" cy="1042670"/>
+                    </a:xfrm>
+                    <a:prstGeom prst="rect">
+                      <a:avLst/>
+                    </a:prstGeom>
+                  </pic:spPr>
+                </pic:pic>
+              </a:graphicData>
+            </a:graphic>
+          </wp:inline>
+        </w:drawing>
+      </w:r>
+    </w:p>
+    <w:p>
+      <w:pPr>
+        <w:rPr>
+          <w:sz w:val="28"/>
+          <w:szCs w:val="28"/>
+        </w:rPr>
+      </w:pPr>
+      <w:r>
+        <w:rPr>
+          <w:noProof/>
+        </w:rPr>
+        <w:drawing>
+          <wp:inline distT="0" distB="0" distL="0" distR="0" wp14:anchorId="3B85B402" wp14:editId="6994DB36">
+            <wp:extent cx="5943600" cy="3246120"/>
+            <wp:effectExtent l="0" t="0" r="0" b="0"/>
+            <wp:docPr id="34" name="Picture 34"/>
+            <wp:cNvGraphicFramePr>
+              <a:graphicFrameLocks xmlns:a="http://schemas.openxmlformats.org/drawingml/2006/main" noChangeAspect="1"/>
+            </wp:cNvGraphicFramePr>
+            <a:graphic xmlns:a="http://schemas.openxmlformats.org/drawingml/2006/main">
+              <a:graphicData uri="http://schemas.openxmlformats.org/drawingml/2006/picture">
+                <pic:pic xmlns:pic="http://schemas.openxmlformats.org/drawingml/2006/picture">
+                  <pic:nvPicPr>
+                    <pic:cNvPr id="1" name=""/>
+                    <pic:cNvPicPr/>
+                  </pic:nvPicPr>
+                  <pic:blipFill>
+                    <a:blip r:embed="rId40"/>
+                    <a:stretch>
+                      <a:fillRect/>
+                    </a:stretch>
+                  </pic:blipFill>
+                  <pic:spPr>
+                    <a:xfrm>
+                      <a:off x="0" y="0"/>
+                      <a:ext cx="5943600" cy="3246120"/>
+                    </a:xfrm>
+                    <a:prstGeom prst="rect">
+                      <a:avLst/>
+                    </a:prstGeom>
+                  </pic:spPr>
+                </pic:pic>
+              </a:graphicData>
+            </a:graphic>
+          </wp:inline>
+        </w:drawing>
+      </w:r>
+    </w:p>
+    <w:p>
+      <w:pPr>
+        <w:rPr>
+          <w:sz w:val="28"/>
+          <w:szCs w:val="28"/>
+        </w:rPr>
+      </w:pPr>
+    </w:p>
+    <w:p>
+      <w:pPr>
+        <w:rPr>
+          <w:sz w:val="28"/>
+          <w:szCs w:val="28"/>
+        </w:rPr>
+      </w:pPr>
+      <w:r>
+        <w:rPr>
+          <w:noProof/>
+        </w:rPr>
+        <w:lastRenderedPageBreak/>
+        <w:drawing>
+          <wp:inline distT="0" distB="0" distL="0" distR="0" wp14:anchorId="48AE4E4A" wp14:editId="42DD6BD5">
+            <wp:extent cx="5943600" cy="3826510"/>
+            <wp:effectExtent l="0" t="0" r="0" b="2540"/>
+            <wp:docPr id="35" name="Picture 35"/>
+            <wp:cNvGraphicFramePr>
+              <a:graphicFrameLocks xmlns:a="http://schemas.openxmlformats.org/drawingml/2006/main" noChangeAspect="1"/>
+            </wp:cNvGraphicFramePr>
+            <a:graphic xmlns:a="http://schemas.openxmlformats.org/drawingml/2006/main">
+              <a:graphicData uri="http://schemas.openxmlformats.org/drawingml/2006/picture">
+                <pic:pic xmlns:pic="http://schemas.openxmlformats.org/drawingml/2006/picture">
+                  <pic:nvPicPr>
+                    <pic:cNvPr id="1" name=""/>
+                    <pic:cNvPicPr/>
+                  </pic:nvPicPr>
+                  <pic:blipFill>
+                    <a:blip r:embed="rId41"/>
+                    <a:stretch>
+                      <a:fillRect/>
+                    </a:stretch>
+                  </pic:blipFill>
+                  <pic:spPr>
+                    <a:xfrm>
+                      <a:off x="0" y="0"/>
+                      <a:ext cx="5943600" cy="3826510"/>
+                    </a:xfrm>
+                    <a:prstGeom prst="rect">
+                      <a:avLst/>
+                    </a:prstGeom>
+                  </pic:spPr>
+                </pic:pic>
+              </a:graphicData>
+            </a:graphic>
+          </wp:inline>
+        </w:drawing>
+      </w:r>
+    </w:p>
+    <w:p>
+      <w:pPr>
+        <w:rPr>
+          <w:sz w:val="28"/>
+          <w:szCs w:val="28"/>
+        </w:rPr>
+      </w:pPr>
+      <w:r>
+        <w:rPr>
+          <w:noProof/>
+        </w:rPr>
+        <w:drawing>
+          <wp:inline distT="0" distB="0" distL="0" distR="0" wp14:anchorId="43EC41C1" wp14:editId="6D8EB899">
+            <wp:extent cx="5943600" cy="4213860"/>
+            <wp:effectExtent l="0" t="0" r="0" b="0"/>
+            <wp:docPr id="36" name="Picture 36"/>
+            <wp:cNvGraphicFramePr>
+              <a:graphicFrameLocks xmlns:a="http://schemas.openxmlformats.org/drawingml/2006/main" noChangeAspect="1"/>
+            </wp:cNvGraphicFramePr>
+            <a:graphic xmlns:a="http://schemas.openxmlformats.org/drawingml/2006/main">
+              <a:graphicData uri="http://schemas.openxmlformats.org/drawingml/2006/picture">
+                <pic:pic xmlns:pic="http://schemas.openxmlformats.org/drawingml/2006/picture">
+                  <pic:nvPicPr>
+                    <pic:cNvPr id="1" name=""/>
+                    <pic:cNvPicPr/>
+                  </pic:nvPicPr>
+                  <pic:blipFill>
+                    <a:blip r:embed="rId42"/>
+                    <a:stretch>
+                      <a:fillRect/>
+                    </a:stretch>
+                  </pic:blipFill>
+                  <pic:spPr>
+                    <a:xfrm>
+                      <a:off x="0" y="0"/>
+                      <a:ext cx="5943600" cy="4213860"/>
+                    </a:xfrm>
+                    <a:prstGeom prst="rect">
+                      <a:avLst/>
+                    </a:prstGeom>
+                  </pic:spPr>
+                </pic:pic>
+              </a:graphicData>
+            </a:graphic>
+          </wp:inline>
+        </w:drawing>
+      </w:r>
+    </w:p>
+    <w:p>
+      <w:pPr>
+        <w:rPr>
+          <w:sz w:val="28"/>
+          <w:szCs w:val="28"/>
+        </w:rPr>
+      </w:pPr>
+      <w:r>
+        <w:rPr>
+          <w:noProof/>
+        </w:rPr>
+        <w:lastRenderedPageBreak/>
+        <w:drawing>
+          <wp:inline distT="0" distB="0" distL="0" distR="0" wp14:anchorId="69374A81" wp14:editId="7DEAC273">
+            <wp:extent cx="5943600" cy="4497070"/>
+            <wp:effectExtent l="0" t="0" r="0" b="0"/>
+            <wp:docPr id="37" name="Picture 37"/>
+            <wp:cNvGraphicFramePr>
+              <a:graphicFrameLocks xmlns:a="http://schemas.openxmlformats.org/drawingml/2006/main" noChangeAspect="1"/>
+            </wp:cNvGraphicFramePr>
+            <a:graphic xmlns:a="http://schemas.openxmlformats.org/drawingml/2006/main">
+              <a:graphicData uri="http://schemas.openxmlformats.org/drawingml/2006/picture">
+                <pic:pic xmlns:pic="http://schemas.openxmlformats.org/drawingml/2006/picture">
+                  <pic:nvPicPr>
+                    <pic:cNvPr id="1" name=""/>
+                    <pic:cNvPicPr/>
+                  </pic:nvPicPr>
+                  <pic:blipFill>
+                    <a:blip r:embed="rId43"/>
+                    <a:stretch>
+                      <a:fillRect/>
+                    </a:stretch>
+                  </pic:blipFill>
+                  <pic:spPr>
+                    <a:xfrm>
+                      <a:off x="0" y="0"/>
+                      <a:ext cx="5943600" cy="4497070"/>
+                    </a:xfrm>
+                    <a:prstGeom prst="rect">
+                      <a:avLst/>
+                    </a:prstGeom>
+                  </pic:spPr>
+                </pic:pic>
+              </a:graphicData>
+            </a:graphic>
+          </wp:inline>
+        </w:drawing>
+      </w:r>
+    </w:p>
+    <w:p>
+      <w:pPr>
+        <w:jc w:val="center"/>
+        <w:rPr>
+          <w:sz w:val="28"/>
+          <w:szCs w:val="28"/>
+        </w:rPr>
+      </w:pPr>
+      <w:r>
+        <w:rPr>
+          <w:noProof/>
+        </w:rPr>
+        <w:drawing>
+          <wp:inline distT="0" distB="0" distL="0" distR="0" wp14:anchorId="485271A5" wp14:editId="7417172D">
+            <wp:extent cx="4095750" cy="3117321"/>
+            <wp:effectExtent l="0" t="0" r="0" b="6985"/>
+            <wp:docPr id="38" name="Picture 38"/>
+            <wp:cNvGraphicFramePr>
+              <a:graphicFrameLocks xmlns:a="http://schemas.openxmlformats.org/drawingml/2006/main" noChangeAspect="1"/>
+            </wp:cNvGraphicFramePr>
+            <a:graphic xmlns:a="http://schemas.openxmlformats.org/drawingml/2006/main">
+              <a:graphicData uri="http://schemas.openxmlformats.org/drawingml/2006/picture">
+                <pic:pic xmlns:pic="http://schemas.openxmlformats.org/drawingml/2006/picture">
+                  <pic:nvPicPr>
+                    <pic:cNvPr id="1" name=""/>
+                    <pic:cNvPicPr/>
+                  </pic:nvPicPr>
+                  <pic:blipFill>
+                    <a:blip r:embed="rId44"/>
+                    <a:stretch>
+                      <a:fillRect/>
+                    </a:stretch>
+                  </pic:blipFill>
+                  <pic:spPr>
+                    <a:xfrm>
+                      <a:off x="0" y="0"/>
+                      <a:ext cx="4101761" cy="3121896"/>
+                    </a:xfrm>
+                    <a:prstGeom prst="rect">
+                      <a:avLst/>
+                    </a:prstGeom>
+                  </pic:spPr>
+                </pic:pic>
+              </a:graphicData>
+            </a:graphic>
+          </wp:inline>
+        </w:drawing>
+      </w:r>
+    </w:p>
+    <w:p>
+      <w:pPr>
+        <w:jc w:val="center"/>
+        <w:rPr>
+          <w:sz w:val="28"/>
+          <w:szCs w:val="28"/>
+        </w:rPr>
+      </w:pPr>
+    </w:p>
+    <w:p>
+      <w:pPr>
+        <w:jc w:val="center"/>
+        <w:rPr>
+          <w:sz w:val="28"/>
+          <w:szCs w:val="28"/>
+        </w:rPr>
+      </w:pPr>
+      <w:r>
+        <w:rPr>
+          <w:noProof/>
+        </w:rPr>
+        <w:lastRenderedPageBreak/>
+        <w:drawing>
+          <wp:inline distT="0" distB="0" distL="0" distR="0" wp14:anchorId="7CE85391" wp14:editId="5BFCDD3E">
+            <wp:extent cx="5943600" cy="4368165"/>
+            <wp:effectExtent l="0" t="0" r="0" b="0"/>
+            <wp:docPr id="39" name="Picture 39"/>
+            <wp:cNvGraphicFramePr>
+              <a:graphicFrameLocks xmlns:a="http://schemas.openxmlformats.org/drawingml/2006/main" noChangeAspect="1"/>
+            </wp:cNvGraphicFramePr>
+            <a:graphic xmlns:a="http://schemas.openxmlformats.org/drawingml/2006/main">
+              <a:graphicData uri="http://schemas.openxmlformats.org/drawingml/2006/picture">
+                <pic:pic xmlns:pic="http://schemas.openxmlformats.org/drawingml/2006/picture">
+                  <pic:nvPicPr>
+                    <pic:cNvPr id="1" name=""/>
+                    <pic:cNvPicPr/>
+                  </pic:nvPicPr>
+                  <pic:blipFill>
+                    <a:blip r:embed="rId45"/>
+                    <a:stretch>
+                      <a:fillRect/>
+                    </a:stretch>
+                  </pic:blipFill>
+                  <pic:spPr>
+                    <a:xfrm>
+                      <a:off x="0" y="0"/>
+                      <a:ext cx="5943600" cy="4368165"/>
+                    </a:xfrm>
+                    <a:prstGeom prst="rect">
+                      <a:avLst/>
+                    </a:prstGeom>
+                  </pic:spPr>
+                </pic:pic>
+              </a:graphicData>
+            </a:graphic>
+          </wp:inline>
+        </w:drawing>
+      </w:r>
+    </w:p>
+    <w:p>
+      <w:pPr>
+        <w:jc w:val="center"/>
+        <w:rPr>
+          <w:sz w:val="28"/>
+          <w:szCs w:val="28"/>
+        </w:rPr>
+      </w:pPr>
+      <w:r>
+        <w:rPr>
+          <w:noProof/>
+        </w:rPr>
+        <w:drawing>
+          <wp:inline distT="0" distB="0" distL="0" distR="0" wp14:anchorId="28701AF9" wp14:editId="69C2C398">
+            <wp:extent cx="5943600" cy="1143635"/>
+            <wp:effectExtent l="0" t="0" r="0" b="0"/>
+            <wp:docPr id="40" name="Picture 40"/>
+            <wp:cNvGraphicFramePr>
+              <a:graphicFrameLocks xmlns:a="http://schemas.openxmlformats.org/drawingml/2006/main" noChangeAspect="1"/>
+            </wp:cNvGraphicFramePr>
+            <a:graphic xmlns:a="http://schemas.openxmlformats.org/drawingml/2006/main">
+              <a:graphicData uri="http://schemas.openxmlformats.org/drawingml/2006/picture">
+                <pic:pic xmlns:pic="http://schemas.openxmlformats.org/drawingml/2006/picture">
+                  <pic:nvPicPr>
+                    <pic:cNvPr id="1" name=""/>
+                    <pic:cNvPicPr/>
+                  </pic:nvPicPr>
+                  <pic:blipFill>
+                    <a:blip r:embed="rId46"/>
+                    <a:stretch>
+                      <a:fillRect/>
+                    </a:stretch>
+                  </pic:blipFill>
+                  <pic:spPr>
+                    <a:xfrm>
+                      <a:off x="0" y="0"/>
+                      <a:ext cx="5943600" cy="1143635"/>
+                    </a:xfrm>
+                    <a:prstGeom prst="rect">
+                      <a:avLst/>
+                    </a:prstGeom>
+                  </pic:spPr>
+                </pic:pic>
+              </a:graphicData>
+            </a:graphic>
+          </wp:inline>
+        </w:drawing>
+      </w:r>
+    </w:p>
+    <w:p>
+      <w:pPr>
+        <w:jc w:val="center"/>
+        <w:rPr>
+          <w:sz w:val="28"/>
+          <w:szCs w:val="28"/>
+        </w:rPr>
+      </w:pPr>
+      <w:r>
+        <w:rPr>
+          <w:noProof/>
+        </w:rPr>
+        <w:lastRenderedPageBreak/>
+        <w:drawing>
+          <wp:inline distT="0" distB="0" distL="0" distR="0" wp14:anchorId="24E893B1" wp14:editId="4348B9DE">
+            <wp:extent cx="5943600" cy="3533140"/>
+            <wp:effectExtent l="0" t="0" r="0" b="0"/>
+            <wp:docPr id="41" name="Picture 41"/>
+            <wp:cNvGraphicFramePr>
+              <a:graphicFrameLocks xmlns:a="http://schemas.openxmlformats.org/drawingml/2006/main" noChangeAspect="1"/>
+            </wp:cNvGraphicFramePr>
+            <a:graphic xmlns:a="http://schemas.openxmlformats.org/drawingml/2006/main">
+              <a:graphicData uri="http://schemas.openxmlformats.org/drawingml/2006/picture">
+                <pic:pic xmlns:pic="http://schemas.openxmlformats.org/drawingml/2006/picture">
+                  <pic:nvPicPr>
+                    <pic:cNvPr id="1" name=""/>
+                    <pic:cNvPicPr/>
+                  </pic:nvPicPr>
+                  <pic:blipFill>
+                    <a:blip r:embed="rId47"/>
+                    <a:stretch>
+                      <a:fillRect/>
+                    </a:stretch>
+                  </pic:blipFill>
+                  <pic:spPr>
+                    <a:xfrm>
+                      <a:off x="0" y="0"/>
+                      <a:ext cx="5943600" cy="3533140"/>
+                    </a:xfrm>
+                    <a:prstGeom prst="rect">
+                      <a:avLst/>
+                    </a:prstGeom>
+                  </pic:spPr>
+                </pic:pic>
+              </a:graphicData>
+            </a:graphic>
+          </wp:inline>
+        </w:drawing>
+      </w:r>
+    </w:p>
+    <w:p>
+      <w:pPr>
+        <w:jc w:val="center"/>
+        <w:rPr>
+          <w:sz w:val="28"/>
+          <w:szCs w:val="28"/>
+        </w:rPr>
+      </w:pPr>
+      <w:r>
+        <w:rPr>
+          <w:noProof/>
+        </w:rPr>
+        <w:drawing>
+          <wp:inline distT="0" distB="0" distL="0" distR="0" wp14:anchorId="056531B6" wp14:editId="44562EAE">
+            <wp:extent cx="5943600" cy="4536440"/>
+            <wp:effectExtent l="0" t="0" r="0" b="0"/>
+            <wp:docPr id="42" name="Picture 42"/>
+            <wp:cNvGraphicFramePr>
+              <a:graphicFrameLocks xmlns:a="http://schemas.openxmlformats.org/drawingml/2006/main" noChangeAspect="1"/>
+            </wp:cNvGraphicFramePr>
+            <a:graphic xmlns:a="http://schemas.openxmlformats.org/drawingml/2006/main">
+              <a:graphicData uri="http://schemas.openxmlformats.org/drawingml/2006/picture">
+                <pic:pic xmlns:pic="http://schemas.openxmlformats.org/drawingml/2006/picture">
+                  <pic:nvPicPr>
+                    <pic:cNvPr id="1" name=""/>
+                    <pic:cNvPicPr/>
+                  </pic:nvPicPr>
+                  <pic:blipFill>
+                    <a:blip r:embed="rId48"/>
+                    <a:stretch>
+                      <a:fillRect/>
+                    </a:stretch>
+                  </pic:blipFill>
+                  <pic:spPr>
+                    <a:xfrm>
+                      <a:off x="0" y="0"/>
+                      <a:ext cx="5943600" cy="4536440"/>
+                    </a:xfrm>
+                    <a:prstGeom prst="rect">
+                      <a:avLst/>
+                    </a:prstGeom>
+                  </pic:spPr>
+                </pic:pic>
+              </a:graphicData>
+            </a:graphic>
+          </wp:inline>
+        </w:drawing>
+      </w:r>
+    </w:p>
+    <w:p>
+      <w:pPr>
+        <w:shd w:val="clear" w:color="auto" w:fill="FFFFFF"/>
+        <w:spacing w:before="100" w:beforeAutospacing="1" w:after="100" w:afterAutospacing="1" w:line="240" w:lineRule="auto"/>
+        <w:textAlignment w:val="baseline"/>
+        <w:outlineLvl w:val="1"/>
+        <w:rPr>
+          <w:rFonts w:ascii="Times New Roman" w:eastAsia="Times New Roman" w:hAnsi="Times New Roman" w:cs="Times New Roman"/>
+          <w:color w:val="222222"/>
+          <w:kern w:val="0"/>
+          <w:sz w:val="20"/>
+          <w:szCs w:val="20"/>
+          <w14:ligatures w14:val="none"/>
+        </w:rPr>
+      </w:pPr>
+      <w:r>
+        <w:rPr>
+          <w:rFonts w:ascii="Times New Roman" w:eastAsia="Times New Roman" w:hAnsi="Times New Roman" w:cs="Times New Roman"/>
+          <w:color w:val="222222"/>
+          <w:kern w:val="0"/>
+          <w:sz w:val="20"/>
+          <w:szCs w:val="20"/>
+          <w14:ligatures w14:val="none"/>
+        </w:rPr>
+        <w:lastRenderedPageBreak/>
+        <w:t>1. Design for Moore's Law</w:t>
+      </w:r>
+    </w:p>
+    <w:p>
+      <w:pPr>
+        <w:shd w:val="clear" w:color="auto" w:fill="FFFFFF"/>
+        <w:spacing w:before="100" w:beforeAutospacing="1" w:after="100" w:afterAutospacing="1" w:line="240" w:lineRule="auto"/>
+        <w:textAlignment w:val="baseline"/>
+        <w:rPr>
+          <w:rFonts w:ascii="Times New Roman" w:eastAsia="Times New Roman" w:hAnsi="Times New Roman" w:cs="Times New Roman"/>
+          <w:color w:val="53565A"/>
+          <w:kern w:val="0"/>
+          <w:sz w:val="20"/>
+          <w:szCs w:val="20"/>
+          <w14:ligatures w14:val="none"/>
+        </w:rPr>
+      </w:pPr>
+      <w:r>
+        <w:rPr>
+          <w:rFonts w:ascii="Times New Roman" w:eastAsia="Times New Roman" w:hAnsi="Times New Roman" w:cs="Times New Roman"/>
+          <w:color w:val="53565A"/>
+          <w:kern w:val="0"/>
+          <w:sz w:val="20"/>
+          <w:szCs w:val="20"/>
+          <w14:ligatures w14:val="none"/>
+        </w:rPr>
+        <w:t>The one constant for computer designers is rapid change, which is driven largely by Moore's Law. It states that integrated circuit resources double every 18–24 months. Moore's Law resulted from a 1965 prediction of such growth in IC capacity made by Gordon Moore, one of the founders of Intel. As computer designs can take years, the resources available per chip can easily double or quadruple between the start and finish of the project. Like a skeet shooter, computer architects must anticipate where the technology will be when the design finishes rather than design for where it starts. We use an "up and to the right" Moore's Law graph to represent designing for rapid change.</w:t>
+      </w:r>
+    </w:p>
+    <w:p>
+      <w:pPr>
+        <w:shd w:val="clear" w:color="auto" w:fill="FFFFFF"/>
+        <w:spacing w:before="100" w:beforeAutospacing="1" w:after="100" w:afterAutospacing="1" w:line="240" w:lineRule="auto"/>
+        <w:textAlignment w:val="baseline"/>
+        <w:rPr>
+          <w:rFonts w:ascii="Times New Roman" w:eastAsia="Times New Roman" w:hAnsi="Times New Roman" w:cs="Times New Roman"/>
+          <w:color w:val="53565A"/>
+          <w:kern w:val="0"/>
+          <w:sz w:val="20"/>
+          <w:szCs w:val="20"/>
+          <w14:ligatures w14:val="none"/>
+        </w:rPr>
+      </w:pPr>
+      <w:r>
+        <w:rPr>
+          <w:rFonts w:ascii="Times New Roman" w:eastAsia="Times New Roman" w:hAnsi="Times New Roman" w:cs="Times New Roman"/>
+          <w:color w:val="222222"/>
+          <w:kern w:val="0"/>
+          <w:sz w:val="20"/>
+          <w:szCs w:val="20"/>
+          <w14:ligatures w14:val="none"/>
+        </w:rPr>
+        <w:t>2. Use Abstraction to Simplify Design</w:t>
+      </w:r>
+    </w:p>
+    <w:p>
+      <w:pPr>
+        <w:shd w:val="clear" w:color="auto" w:fill="FFFFFF"/>
+        <w:spacing w:before="100" w:beforeAutospacing="1" w:after="100" w:afterAutospacing="1" w:line="240" w:lineRule="auto"/>
+        <w:textAlignment w:val="baseline"/>
+        <w:rPr>
+          <w:rFonts w:ascii="Times New Roman" w:eastAsia="Times New Roman" w:hAnsi="Times New Roman" w:cs="Times New Roman"/>
+          <w:color w:val="53565A"/>
+          <w:kern w:val="0"/>
+          <w:sz w:val="20"/>
+          <w:szCs w:val="20"/>
+          <w14:ligatures w14:val="none"/>
+        </w:rPr>
+      </w:pPr>
+      <w:r>
+        <w:rPr>
+          <w:rFonts w:ascii="Times New Roman" w:eastAsia="Times New Roman" w:hAnsi="Times New Roman" w:cs="Times New Roman"/>
+          <w:color w:val="53565A"/>
+          <w:kern w:val="0"/>
+          <w:sz w:val="20"/>
+          <w:szCs w:val="20"/>
+          <w14:ligatures w14:val="none"/>
+        </w:rPr>
+        <w:t>Both computer architects and programmers had to invent techniques to make themselves more productive, for otherwise design time would lengthen as dramatically as resources grew by Moore's Law. A major productivity technique for hardware and software is to use abstractions to represent the design at different levels of representation; lower-level details are hidden to offer a simpler model at higher levels. We'll use the abstract painting icon to represent this second great idea.</w:t>
+      </w:r>
+    </w:p>
+    <w:p>
+      <w:pPr>
+        <w:spacing w:after="0" w:line="240" w:lineRule="auto"/>
+        <w:rPr>
+          <w:rFonts w:ascii="Times New Roman" w:eastAsia="Times New Roman" w:hAnsi="Times New Roman" w:cs="Times New Roman"/>
+          <w:kern w:val="0"/>
+          <w:sz w:val="20"/>
+          <w:szCs w:val="20"/>
+          <w14:ligatures w14:val="none"/>
+        </w:rPr>
+      </w:pPr>
+      <w:r>
+        <w:rPr>
+          <w:rFonts w:ascii="Times New Roman" w:eastAsia="Times New Roman" w:hAnsi="Times New Roman" w:cs="Times New Roman"/>
+          <w:color w:val="53565A"/>
+          <w:kern w:val="0"/>
+          <w:sz w:val="20"/>
+          <w:szCs w:val="20"/>
+          <w14:ligatures w14:val="none"/>
+        </w:rPr>
+        <w:br/>
+      </w:r>
+      <w:r>
+        <w:rPr>
+          <w:rFonts w:ascii="Times New Roman" w:eastAsia="Times New Roman" w:hAnsi="Times New Roman" w:cs="Times New Roman"/>
+          <w:color w:val="222222"/>
+          <w:kern w:val="0"/>
+          <w:sz w:val="20"/>
+          <w:szCs w:val="20"/>
+          <w14:ligatures w14:val="none"/>
+        </w:rPr>
+        <w:t>3. Make the common case fast</w:t>
+      </w:r>
+    </w:p>
+    <w:p>
+      <w:pPr>
+        <w:shd w:val="clear" w:color="auto" w:fill="FFFFFF"/>
+        <w:spacing w:before="100" w:beforeAutospacing="1" w:after="100" w:afterAutospacing="1" w:line="240" w:lineRule="auto"/>
+        <w:textAlignment w:val="baseline"/>
+        <w:rPr>
+          <w:rFonts w:ascii="Times New Roman" w:eastAsia="Times New Roman" w:hAnsi="Times New Roman" w:cs="Times New Roman"/>
+          <w:color w:val="53565A"/>
+          <w:kern w:val="0"/>
+          <w:sz w:val="20"/>
+          <w:szCs w:val="20"/>
+          <w14:ligatures w14:val="none"/>
+        </w:rPr>
+      </w:pPr>
+      <w:r>
+        <w:rPr>
+          <w:rFonts w:ascii="Times New Roman" w:eastAsia="Times New Roman" w:hAnsi="Times New Roman" w:cs="Times New Roman"/>
+          <w:color w:val="53565A"/>
+          <w:kern w:val="0"/>
+          <w:sz w:val="20"/>
+          <w:szCs w:val="20"/>
+          <w14:ligatures w14:val="none"/>
+        </w:rPr>
+        <w:t xml:space="preserve">Making the common case fast will tend to enhance performance better than optimizing the rare case. Ironically, the common case is often simpler than the rare case and hence is often easier to enhance. This </w:t>
+      </w:r>
+      <w:proofErr w:type="gramStart"/>
+      <w:r>
+        <w:rPr>
+          <w:rFonts w:ascii="Times New Roman" w:eastAsia="Times New Roman" w:hAnsi="Times New Roman" w:cs="Times New Roman"/>
+          <w:color w:val="53565A"/>
+          <w:kern w:val="0"/>
+          <w:sz w:val="20"/>
+          <w:szCs w:val="20"/>
+          <w14:ligatures w14:val="none"/>
+        </w:rPr>
+        <w:t>common sense</w:t>
+      </w:r>
+      <w:proofErr w:type="gramEnd"/>
+      <w:r>
+        <w:rPr>
+          <w:rFonts w:ascii="Times New Roman" w:eastAsia="Times New Roman" w:hAnsi="Times New Roman" w:cs="Times New Roman"/>
+          <w:color w:val="53565A"/>
+          <w:kern w:val="0"/>
+          <w:sz w:val="20"/>
+          <w:szCs w:val="20"/>
+          <w14:ligatures w14:val="none"/>
+        </w:rPr>
+        <w:t xml:space="preserve"> advice implies that you know what the common case is, which is only possible with careful experimentation and measurement. We use a sports car as the icon for making the common case fast, as the most common trip has one or two passengers, and it's surely easier to make a fast sports car than a fast minivan.</w:t>
+      </w:r>
+    </w:p>
+    <w:p>
+      <w:pPr>
+        <w:shd w:val="clear" w:color="auto" w:fill="FFFFFF"/>
+        <w:spacing w:before="100" w:beforeAutospacing="1" w:after="100" w:afterAutospacing="1" w:line="240" w:lineRule="auto"/>
+        <w:textAlignment w:val="baseline"/>
+        <w:rPr>
+          <w:rFonts w:ascii="Times New Roman" w:eastAsia="Times New Roman" w:hAnsi="Times New Roman" w:cs="Times New Roman"/>
+          <w:color w:val="53565A"/>
+          <w:kern w:val="0"/>
+          <w:sz w:val="20"/>
+          <w:szCs w:val="20"/>
+          <w14:ligatures w14:val="none"/>
+        </w:rPr>
+      </w:pPr>
+      <w:r>
+        <w:rPr>
+          <w:rFonts w:ascii="Times New Roman" w:eastAsia="Times New Roman" w:hAnsi="Times New Roman" w:cs="Times New Roman"/>
+          <w:color w:val="222222"/>
+          <w:kern w:val="0"/>
+          <w:sz w:val="20"/>
+          <w:szCs w:val="20"/>
+          <w14:ligatures w14:val="none"/>
+        </w:rPr>
+        <w:t xml:space="preserve">4. Performance via </w:t>
+      </w:r>
+      <w:proofErr w:type="spellStart"/>
+      <w:r>
+        <w:rPr>
+          <w:rFonts w:ascii="Times New Roman" w:eastAsia="Times New Roman" w:hAnsi="Times New Roman" w:cs="Times New Roman"/>
+          <w:color w:val="222222"/>
+          <w:kern w:val="0"/>
+          <w:sz w:val="20"/>
+          <w:szCs w:val="20"/>
+          <w14:ligatures w14:val="none"/>
+        </w:rPr>
+        <w:t>parallelism</w:t>
+      </w:r>
+      <w:proofErr w:type="spellEnd"/>
+    </w:p>
+    <w:p>
+      <w:pPr>
+        <w:shd w:val="clear" w:color="auto" w:fill="FFFFFF"/>
+        <w:spacing w:before="100" w:beforeAutospacing="1" w:after="100" w:afterAutospacing="1" w:line="240" w:lineRule="auto"/>
+        <w:textAlignment w:val="baseline"/>
+        <w:rPr>
+          <w:rFonts w:ascii="Times New Roman" w:eastAsia="Times New Roman" w:hAnsi="Times New Roman" w:cs="Times New Roman"/>
+          <w:color w:val="53565A"/>
+          <w:kern w:val="0"/>
+          <w:sz w:val="20"/>
+          <w:szCs w:val="20"/>
+          <w14:ligatures w14:val="none"/>
+        </w:rPr>
+      </w:pPr>
+      <w:r>
+        <w:rPr>
+          <w:rFonts w:ascii="Times New Roman" w:eastAsia="Times New Roman" w:hAnsi="Times New Roman" w:cs="Times New Roman"/>
+          <w:color w:val="53565A"/>
+          <w:kern w:val="0"/>
+          <w:sz w:val="20"/>
+          <w:szCs w:val="20"/>
+          <w14:ligatures w14:val="none"/>
+        </w:rPr>
+        <w:t>Since the dawn of computing, computer architects have offered designs that get more performance by performing operations in parallel. We'll see many examples of parallelism in this book. We use multiple jet engines of a plane as our icon for parallel performance.</w:t>
+      </w:r>
+    </w:p>
+    <w:p>
+      <w:pPr>
+        <w:spacing w:after="0" w:line="240" w:lineRule="auto"/>
+        <w:rPr>
+          <w:rFonts w:ascii="Times New Roman" w:eastAsia="Times New Roman" w:hAnsi="Times New Roman" w:cs="Times New Roman"/>
+          <w:color w:val="222222"/>
+          <w:kern w:val="0"/>
+          <w:sz w:val="20"/>
+          <w:szCs w:val="20"/>
+          <w14:ligatures w14:val="none"/>
+        </w:rPr>
+      </w:pPr>
+      <w:r>
+        <w:rPr>
+          <w:rFonts w:ascii="Times New Roman" w:eastAsia="Times New Roman" w:hAnsi="Times New Roman" w:cs="Times New Roman"/>
+          <w:color w:val="222222"/>
+          <w:kern w:val="0"/>
+          <w:sz w:val="20"/>
+          <w:szCs w:val="20"/>
+          <w14:ligatures w14:val="none"/>
+        </w:rPr>
+        <w:t>5. Performance via pipelining</w:t>
+      </w:r>
+    </w:p>
+    <w:p>
+      <w:pPr>
+        <w:shd w:val="clear" w:color="auto" w:fill="FFFFFF"/>
+        <w:spacing w:before="100" w:beforeAutospacing="1" w:after="100" w:afterAutospacing="1" w:line="240" w:lineRule="auto"/>
+        <w:textAlignment w:val="baseline"/>
+        <w:rPr>
+          <w:rFonts w:ascii="Times New Roman" w:eastAsia="Times New Roman" w:hAnsi="Times New Roman" w:cs="Times New Roman"/>
+          <w:color w:val="53565A"/>
+          <w:kern w:val="0"/>
+          <w:sz w:val="20"/>
+          <w:szCs w:val="20"/>
+          <w14:ligatures w14:val="none"/>
+        </w:rPr>
+      </w:pPr>
+      <w:r>
+        <w:rPr>
+          <w:rFonts w:ascii="Times New Roman" w:eastAsia="Times New Roman" w:hAnsi="Times New Roman" w:cs="Times New Roman"/>
+          <w:color w:val="53565A"/>
+          <w:kern w:val="0"/>
+          <w:sz w:val="20"/>
+          <w:szCs w:val="20"/>
+          <w14:ligatures w14:val="none"/>
+        </w:rPr>
+        <w:t>A particular pattern of parallelism is so prevalent in computer architecture that it merits its own name: pipelining. For example, before fire engines, a "bucket brigade" would respond to a fire, which many cowboy movies show in response to a dastardly act by the villain. Th e townsfolk form a human chain to carry a water source to fi re, as they could much more quickly move buckets up the chain instead of individuals running back and forth. Our pipeline icon is a sequence of pipes, with each section representing one stage of the pipeline.</w:t>
+      </w:r>
+    </w:p>
+    <w:p>
+      <w:pPr>
+        <w:spacing w:after="0" w:line="240" w:lineRule="auto"/>
+        <w:rPr>
+          <w:rFonts w:ascii="Times New Roman" w:eastAsia="Times New Roman" w:hAnsi="Times New Roman" w:cs="Times New Roman"/>
+          <w:color w:val="222222"/>
+          <w:kern w:val="0"/>
+          <w:sz w:val="20"/>
+          <w:szCs w:val="20"/>
+          <w14:ligatures w14:val="none"/>
+        </w:rPr>
+      </w:pPr>
+      <w:r>
+        <w:rPr>
+          <w:rFonts w:ascii="Times New Roman" w:eastAsia="Times New Roman" w:hAnsi="Times New Roman" w:cs="Times New Roman"/>
+          <w:color w:val="222222"/>
+          <w:kern w:val="0"/>
+          <w:sz w:val="20"/>
+          <w:szCs w:val="20"/>
+          <w14:ligatures w14:val="none"/>
+        </w:rPr>
+        <w:t>6. Performance via predictio</w:t>
+      </w:r>
+      <w:r>
+        <w:rPr>
+          <w:rFonts w:ascii="Times New Roman" w:eastAsia="Times New Roman" w:hAnsi="Times New Roman" w:cs="Times New Roman"/>
+          <w:color w:val="222222"/>
+          <w:kern w:val="0"/>
+          <w:sz w:val="20"/>
+          <w:szCs w:val="20"/>
+          <w14:ligatures w14:val="none"/>
+        </w:rPr>
+        <w:t>n</w:t>
+      </w:r>
+    </w:p>
+    <w:p>
+      <w:pPr>
+        <w:shd w:val="clear" w:color="auto" w:fill="FFFFFF"/>
+        <w:spacing w:before="100" w:beforeAutospacing="1" w:after="100" w:afterAutospacing="1" w:line="240" w:lineRule="auto"/>
+        <w:textAlignment w:val="baseline"/>
+        <w:rPr>
+          <w:rFonts w:ascii="Times New Roman" w:eastAsia="Times New Roman" w:hAnsi="Times New Roman" w:cs="Times New Roman"/>
+          <w:color w:val="53565A"/>
+          <w:kern w:val="0"/>
+          <w:sz w:val="20"/>
+          <w:szCs w:val="20"/>
+          <w14:ligatures w14:val="none"/>
+        </w:rPr>
+      </w:pPr>
+      <w:r>
+        <w:rPr>
+          <w:rFonts w:ascii="Times New Roman" w:eastAsia="Times New Roman" w:hAnsi="Times New Roman" w:cs="Times New Roman"/>
+          <w:color w:val="53565A"/>
+          <w:kern w:val="0"/>
+          <w:sz w:val="20"/>
+          <w:szCs w:val="20"/>
+          <w14:ligatures w14:val="none"/>
+        </w:rPr>
+        <w:t xml:space="preserve">Following the saying that it can be better to ask for forgiveness than to ask for permission, the next great idea is prediction. In some </w:t>
+      </w:r>
+      <w:proofErr w:type="gramStart"/>
+      <w:r>
+        <w:rPr>
+          <w:rFonts w:ascii="Times New Roman" w:eastAsia="Times New Roman" w:hAnsi="Times New Roman" w:cs="Times New Roman"/>
+          <w:color w:val="53565A"/>
+          <w:kern w:val="0"/>
+          <w:sz w:val="20"/>
+          <w:szCs w:val="20"/>
+          <w14:ligatures w14:val="none"/>
+        </w:rPr>
+        <w:t>cases</w:t>
+      </w:r>
+      <w:proofErr w:type="gramEnd"/>
+      <w:r>
+        <w:rPr>
+          <w:rFonts w:ascii="Times New Roman" w:eastAsia="Times New Roman" w:hAnsi="Times New Roman" w:cs="Times New Roman"/>
+          <w:color w:val="53565A"/>
+          <w:kern w:val="0"/>
+          <w:sz w:val="20"/>
+          <w:szCs w:val="20"/>
+          <w14:ligatures w14:val="none"/>
+        </w:rPr>
+        <w:t xml:space="preserve"> it can be faster on average to guess and start working rather than wait until you know for sure, assuming that the mechanism to recover from a misprediction is not too expensive and your prediction is relatively accurate. We use the fortune-teller's crystal ball as our prediction icon.</w:t>
+      </w:r>
+    </w:p>
+    <w:p>
+      <w:pPr>
+        <w:spacing w:after="0" w:line="240" w:lineRule="auto"/>
+        <w:rPr>
+          <w:rFonts w:ascii="Times New Roman" w:eastAsia="Times New Roman" w:hAnsi="Times New Roman" w:cs="Times New Roman"/>
+          <w:color w:val="222222"/>
+          <w:kern w:val="0"/>
+          <w:sz w:val="20"/>
+          <w:szCs w:val="20"/>
+          <w14:ligatures w14:val="none"/>
+        </w:rPr>
+      </w:pPr>
+      <w:r>
+        <w:rPr>
+          <w:rFonts w:ascii="Times New Roman" w:eastAsia="Times New Roman" w:hAnsi="Times New Roman" w:cs="Times New Roman"/>
+          <w:color w:val="222222"/>
+          <w:kern w:val="0"/>
+          <w:sz w:val="20"/>
+          <w:szCs w:val="20"/>
+          <w14:ligatures w14:val="none"/>
+        </w:rPr>
+        <w:t>7. Hierarchy of memories</w:t>
+      </w:r>
+    </w:p>
+    <w:p>
+      <w:pPr>
+        <w:shd w:val="clear" w:color="auto" w:fill="FFFFFF"/>
+        <w:spacing w:before="100" w:beforeAutospacing="1" w:after="100" w:afterAutospacing="1" w:line="240" w:lineRule="auto"/>
+        <w:textAlignment w:val="baseline"/>
+        <w:rPr>
+          <w:rFonts w:ascii="Times New Roman" w:eastAsia="Times New Roman" w:hAnsi="Times New Roman" w:cs="Times New Roman"/>
+          <w:color w:val="53565A"/>
+          <w:kern w:val="0"/>
+          <w:sz w:val="20"/>
+          <w:szCs w:val="20"/>
+          <w14:ligatures w14:val="none"/>
+        </w:rPr>
+      </w:pPr>
+      <w:r>
+        <w:rPr>
+          <w:rFonts w:ascii="Times New Roman" w:eastAsia="Times New Roman" w:hAnsi="Times New Roman" w:cs="Times New Roman"/>
+          <w:color w:val="53565A"/>
+          <w:kern w:val="0"/>
+          <w:sz w:val="20"/>
+          <w:szCs w:val="20"/>
+          <w14:ligatures w14:val="none"/>
+        </w:rPr>
+        <w:t xml:space="preserve">Programmers want memory to be fast, large, and cheap, as memory speed often shapes performance, capacity limits the size of problems that can be solved, and the cost of memory today is often the majority of computer cost. Architects have found that they can address these conflicting demands with a hierarchy of memories, with the </w:t>
+      </w:r>
+      <w:r>
+        <w:rPr>
+          <w:rFonts w:ascii="Times New Roman" w:eastAsia="Times New Roman" w:hAnsi="Times New Roman" w:cs="Times New Roman"/>
+          <w:color w:val="53565A"/>
+          <w:kern w:val="0"/>
+          <w:sz w:val="20"/>
+          <w:szCs w:val="20"/>
+          <w14:ligatures w14:val="none"/>
+        </w:rPr>
+        <w:lastRenderedPageBreak/>
+        <w:t>fastest, smallest, and most expensive memory per bit at the top of the hierarchy and the slowest, largest, and cheapest per bit at the bottom. Caches give the programmer the illusion that main memory is nearly as fast as the top of the hierarchy and nearly as big and cheap as the bottom of the hierarchy. We use a layered triangle icon to represent the memory hierarchy. The shape indicates speed, cost, and size: the closer to the top, the faster and more expensive per bit the memory; the wider the base of the layer, the bigger the memory.</w:t>
+      </w:r>
+    </w:p>
+    <w:p>
+      <w:pPr>
+        <w:spacing w:after="0" w:line="240" w:lineRule="auto"/>
+        <w:rPr>
+          <w:rFonts w:ascii="Times New Roman" w:eastAsia="Times New Roman" w:hAnsi="Times New Roman" w:cs="Times New Roman"/>
+          <w:kern w:val="0"/>
+          <w:sz w:val="20"/>
+          <w:szCs w:val="20"/>
+          <w14:ligatures w14:val="none"/>
+        </w:rPr>
+      </w:pPr>
+      <w:r>
+        <w:rPr>
+          <w:rFonts w:ascii="Times New Roman" w:eastAsia="Times New Roman" w:hAnsi="Times New Roman" w:cs="Times New Roman"/>
+          <w:color w:val="222222"/>
+          <w:kern w:val="0"/>
+          <w:sz w:val="20"/>
+          <w:szCs w:val="20"/>
+          <w14:ligatures w14:val="none"/>
+        </w:rPr>
+        <w:t>8. Dependability via redundancy</w:t>
+      </w:r>
+    </w:p>
+    <w:p>
+      <w:pPr>
+        <w:shd w:val="clear" w:color="auto" w:fill="FFFFFF"/>
+        <w:spacing w:before="100" w:beforeAutospacing="1" w:after="100" w:afterAutospacing="1" w:line="240" w:lineRule="auto"/>
+        <w:textAlignment w:val="baseline"/>
+        <w:rPr>
+          <w:rFonts w:ascii="Times New Roman" w:eastAsia="Times New Roman" w:hAnsi="Times New Roman" w:cs="Times New Roman"/>
+          <w:color w:val="53565A"/>
+          <w:kern w:val="0"/>
+          <w:sz w:val="20"/>
+          <w:szCs w:val="20"/>
+          <w14:ligatures w14:val="none"/>
+        </w:rPr>
+      </w:pPr>
+      <w:r>
+        <w:rPr>
+          <w:rFonts w:ascii="Times New Roman" w:eastAsia="Times New Roman" w:hAnsi="Times New Roman" w:cs="Times New Roman"/>
+          <w:color w:val="53565A"/>
+          <w:kern w:val="0"/>
+          <w:sz w:val="20"/>
+          <w:szCs w:val="20"/>
+          <w14:ligatures w14:val="none"/>
+        </w:rPr>
+        <w:t xml:space="preserve">Computers not only need to be fast; they need to be dependable. Since any physical device can fail, we make systems dependable by including redundant components that can take over when a failure occurs and to help detect failures. We use the tractor-trailer as our icon, since the dual tires on each side of its rear </w:t>
+      </w:r>
+      <w:proofErr w:type="spellStart"/>
+      <w:r>
+        <w:rPr>
+          <w:rFonts w:ascii="Times New Roman" w:eastAsia="Times New Roman" w:hAnsi="Times New Roman" w:cs="Times New Roman"/>
+          <w:color w:val="53565A"/>
+          <w:kern w:val="0"/>
+          <w:sz w:val="20"/>
+          <w:szCs w:val="20"/>
+          <w14:ligatures w14:val="none"/>
+        </w:rPr>
+        <w:t>axels</w:t>
+      </w:r>
+      <w:proofErr w:type="spellEnd"/>
+      <w:r>
+        <w:rPr>
+          <w:rFonts w:ascii="Times New Roman" w:eastAsia="Times New Roman" w:hAnsi="Times New Roman" w:cs="Times New Roman"/>
+          <w:color w:val="53565A"/>
+          <w:kern w:val="0"/>
+          <w:sz w:val="20"/>
+          <w:szCs w:val="20"/>
+          <w14:ligatures w14:val="none"/>
+        </w:rPr>
+        <w:t xml:space="preserve"> allow the truck to continue driving even when one tire fails. (Presumably, the truck driver heads immediately to a repair facility so the flat tire can be fixed, thereby restoring redundancy!)</w:t>
+      </w:r>
+    </w:p>
+    <w:p>
+      <w:pPr>
+        <w:jc w:val="both"/>
+        <w:rPr>
+          <w:sz w:val="28"/>
+          <w:szCs w:val="28"/>
+        </w:rPr>
+      </w:pPr>
     </w:p>
     <w:sectPr>
-      <w:footerReference w:type="default" r:id="rId27"/>
+      <w:footerReference w:type="default" r:id="rId49"/>
       <w:pgSz w:w="12240" w:h="15840"/>
       <w:pgMar w:top="1440" w:right="1440" w:bottom="1440" w:left="1440" w:header="720" w:footer="720" w:gutter="0"/>
       <w:cols w:space="720"/>
@@ -7763,6 +9682,27 @@
     <w:name w:val="Normal"/>
     <w:qFormat/>
   </w:style>
+  <w:style w:type="paragraph" w:styleId="Heading2">
+    <w:name w:val="heading 2"/>
+    <w:basedOn w:val="Normal"/>
+    <w:link w:val="Heading2Char"/>
+    <w:uiPriority w:val="9"/>
+    <w:qFormat/>
+    <w:rsid w:val="00FB7082"/>
+    <w:pPr>
+      <w:spacing w:before="100" w:beforeAutospacing="1" w:after="100" w:afterAutospacing="1" w:line="240" w:lineRule="auto"/>
+      <w:outlineLvl w:val="1"/>
+    </w:pPr>
+    <w:rPr>
+      <w:rFonts w:ascii="Times New Roman" w:eastAsia="Times New Roman" w:hAnsi="Times New Roman" w:cs="Times New Roman"/>
+      <w:b/>
+      <w:bCs/>
+      <w:kern w:val="0"/>
+      <w:sz w:val="36"/>
+      <w:szCs w:val="36"/>
+      <w14:ligatures w14:val="none"/>
+    </w:rPr>
+  </w:style>
   <w:style w:type="character" w:default="1" w:styleId="DefaultParagraphFont">
     <w:name w:val="Default Paragraph Font"/>
     <w:uiPriority w:val="1"/>
@@ -7861,6 +9801,40 @@
       <w:ind w:left="720"/>
       <w:contextualSpacing/>
     </w:pPr>
+  </w:style>
+  <w:style w:type="character" w:customStyle="1" w:styleId="Heading2Char">
+    <w:name w:val="Heading 2 Char"/>
+    <w:basedOn w:val="DefaultParagraphFont"/>
+    <w:link w:val="Heading2"/>
+    <w:uiPriority w:val="9"/>
+    <w:rsid w:val="00FB7082"/>
+    <w:rPr>
+      <w:rFonts w:ascii="Times New Roman" w:eastAsia="Times New Roman" w:hAnsi="Times New Roman" w:cs="Times New Roman"/>
+      <w:b/>
+      <w:bCs/>
+      <w:kern w:val="0"/>
+      <w:sz w:val="36"/>
+      <w:szCs w:val="36"/>
+      <w14:ligatures w14:val="none"/>
+    </w:rPr>
+  </w:style>
+  <w:style w:type="paragraph" w:styleId="NormalWeb">
+    <w:name w:val="Normal (Web)"/>
+    <w:basedOn w:val="Normal"/>
+    <w:uiPriority w:val="99"/>
+    <w:semiHidden/>
+    <w:unhideWhenUsed/>
+    <w:rsid w:val="00FB7082"/>
+    <w:pPr>
+      <w:spacing w:before="100" w:beforeAutospacing="1" w:after="100" w:afterAutospacing="1" w:line="240" w:lineRule="auto"/>
+    </w:pPr>
+    <w:rPr>
+      <w:rFonts w:ascii="Times New Roman" w:eastAsia="Times New Roman" w:hAnsi="Times New Roman" w:cs="Times New Roman"/>
+      <w:kern w:val="0"/>
+      <w:sz w:val="24"/>
+      <w:szCs w:val="24"/>
+      <w14:ligatures w14:val="none"/>
+    </w:rPr>
   </w:style>
 </w:styles>
 </file>

</xml_diff>